<commit_message>
added target audience to the report
</commit_message>
<xml_diff>
--- a/editables/Report-Imptel-P.D.S.docx
+++ b/editables/Report-Imptel-P.D.S.docx
@@ -1,6 +1,6 @@
 
 <file path=word/document.xml><?xml version="1.0" encoding="utf-8"?>
-<w:document xmlns:wpc="http://schemas.microsoft.com/office/word/2010/wordprocessingCanvas" xmlns:cx="http://schemas.microsoft.com/office/drawing/2014/chartex" xmlns:cx1="http://schemas.microsoft.com/office/drawing/2015/9/8/chartex" xmlns:cx2="http://schemas.microsoft.com/office/drawing/2015/10/21/chartex" xmlns:cx3="http://schemas.microsoft.com/office/drawing/2016/5/9/chartex" xmlns:cx4="http://schemas.microsoft.com/office/drawing/2016/5/10/chartex" xmlns:cx5="http://schemas.microsoft.com/office/drawing/2016/5/11/chartex" xmlns:cx6="http://schemas.microsoft.com/office/drawing/2016/5/12/chartex" xmlns:cx7="http://schemas.microsoft.com/office/drawing/2016/5/13/chartex" xmlns:cx8="http://schemas.microsoft.com/office/drawing/2016/5/14/chartex" xmlns:mc="http://schemas.openxmlformats.org/markup-compatibility/2006" xmlns:aink="http://schemas.microsoft.com/office/drawing/2016/ink" xmlns:am3d="http://schemas.microsoft.com/office/drawing/2017/model3d" xmlns:o="urn:schemas-microsoft-com:office:office" xmlns:oel="http://schemas.microsoft.com/office/2019/extlst" xmlns:r="http://schemas.openxmlformats.org/officeDocument/2006/relationships" xmlns:m="http://schemas.openxmlformats.org/officeDocument/2006/math" xmlns:v="urn:schemas-microsoft-com:vml" xmlns:wp14="http://schemas.microsoft.com/office/word/2010/wordprocessingDrawing" xmlns:wp="http://schemas.openxmlformats.org/drawingml/2006/wordprocessingDrawing" xmlns:w10="urn:schemas-microsoft-com:office:word" xmlns:w="http://schemas.openxmlformats.org/wordprocessingml/2006/main" xmlns:w14="http://schemas.microsoft.com/office/word/2010/wordml" xmlns:w15="http://schemas.microsoft.com/office/word/2012/wordml" xmlns:w16cex="http://schemas.microsoft.com/office/word/2018/wordml/cex" xmlns:w16cid="http://schemas.microsoft.com/office/word/2016/wordml/cid" xmlns:w16="http://schemas.microsoft.com/office/word/2018/wordml" xmlns:w16du="http://schemas.microsoft.com/office/word/2023/wordml/word16du" xmlns:w16sdtdh="http://schemas.microsoft.com/office/word/2020/wordml/sdtdatahash" xmlns:w16se="http://schemas.microsoft.com/office/word/2015/wordml/symex" xmlns:wpg="http://schemas.microsoft.com/office/word/2010/wordprocessingGroup" xmlns:wpi="http://schemas.microsoft.com/office/word/2010/wordprocessingInk" xmlns:wne="http://schemas.microsoft.com/office/word/2006/wordml" xmlns:wps="http://schemas.microsoft.com/office/word/2010/wordprocessingShape" mc:Ignorable="w14 w15 w16se w16cid w16 w16cex w16sdtdh w16du wp14">
+<w:document xmlns:wpc="http://schemas.microsoft.com/office/word/2010/wordprocessingCanvas" xmlns:cx="http://schemas.microsoft.com/office/drawing/2014/chartex" xmlns:cx1="http://schemas.microsoft.com/office/drawing/2015/9/8/chartex" xmlns:cx2="http://schemas.microsoft.com/office/drawing/2015/10/21/chartex" xmlns:cx3="http://schemas.microsoft.com/office/drawing/2016/5/9/chartex" xmlns:cx4="http://schemas.microsoft.com/office/drawing/2016/5/10/chartex" xmlns:cx5="http://schemas.microsoft.com/office/drawing/2016/5/11/chartex" xmlns:cx6="http://schemas.microsoft.com/office/drawing/2016/5/12/chartex" xmlns:cx7="http://schemas.microsoft.com/office/drawing/2016/5/13/chartex" xmlns:cx8="http://schemas.microsoft.com/office/drawing/2016/5/14/chartex" xmlns:mc="http://schemas.openxmlformats.org/markup-compatibility/2006" xmlns:aink="http://schemas.microsoft.com/office/drawing/2016/ink" xmlns:am3d="http://schemas.microsoft.com/office/drawing/2017/model3d" xmlns:o="urn:schemas-microsoft-com:office:office" xmlns:oel="http://schemas.microsoft.com/office/2019/extlst" xmlns:r="http://schemas.openxmlformats.org/officeDocument/2006/relationships" xmlns:m="http://schemas.openxmlformats.org/officeDocument/2006/math" xmlns:v="urn:schemas-microsoft-com:vml" xmlns:wp14="http://schemas.microsoft.com/office/word/2010/wordprocessingDrawing" xmlns:wp="http://schemas.openxmlformats.org/drawingml/2006/wordprocessingDrawing" xmlns:w10="urn:schemas-microsoft-com:office:word" xmlns:w="http://schemas.openxmlformats.org/wordprocessingml/2006/main" xmlns:w14="http://schemas.microsoft.com/office/word/2010/wordml" xmlns:w15="http://schemas.microsoft.com/office/word/2012/wordml" xmlns:w16cex="http://schemas.microsoft.com/office/word/2018/wordml/cex" xmlns:w16cid="http://schemas.microsoft.com/office/word/2016/wordml/cid" xmlns:w16="http://schemas.microsoft.com/office/word/2018/wordml" xmlns:w16sdtdh="http://schemas.microsoft.com/office/word/2020/wordml/sdtdatahash" xmlns:w16se="http://schemas.microsoft.com/office/word/2015/wordml/symex" xmlns:wpg="http://schemas.microsoft.com/office/word/2010/wordprocessingGroup" xmlns:wpi="http://schemas.microsoft.com/office/word/2010/wordprocessingInk" xmlns:wne="http://schemas.microsoft.com/office/word/2006/wordml" xmlns:wps="http://schemas.microsoft.com/office/word/2010/wordprocessingShape" mc:Ignorable="w14 w15 w16se w16cid w16 w16cex w16sdtdh wp14">
   <w:body>
     <w:p>
       <w:pPr>
@@ -218,7 +218,14 @@
           <w:sz w:val="36"/>
           <w:szCs w:val="36"/>
         </w:rPr>
-        <w:t xml:space="preserve"> – Laís Ferreira da Silva</w:t>
+        <w:t xml:space="preserve"> – Laís </w:t>
+      </w:r>
+      <w:r>
+        <w:rPr>
+          <w:sz w:val="36"/>
+          <w:szCs w:val="36"/>
+        </w:rPr>
+        <w:t>da Silva Ferreira</w:t>
       </w:r>
     </w:p>
     <w:p>
@@ -474,6 +481,7 @@
           <w:docPartUnique/>
         </w:docPartObj>
       </w:sdtPr>
+      <w:sdtEndPr/>
       <w:sdtContent>
         <w:p>
           <w:pPr>
@@ -2513,6 +2521,7 @@
       </w:pPr>
       <w:bookmarkStart w:id="0" w:name="_Toc177936341"/>
       <w:r>
+        <w:lastRenderedPageBreak/>
         <w:t>INTRODUÇÃO</w:t>
       </w:r>
       <w:bookmarkEnd w:id="0"/>
@@ -2712,6 +2721,7 @@
       </w:pPr>
       <w:bookmarkStart w:id="1" w:name="_Toc177936342"/>
       <w:r>
+        <w:lastRenderedPageBreak/>
         <w:t>pROBLEMÁTICA</w:t>
       </w:r>
       <w:bookmarkEnd w:id="1"/>
@@ -2846,7 +2856,23 @@
           <w:sz w:val="28"/>
           <w:szCs w:val="28"/>
         </w:rPr>
-        <w:t>instituição disponibiliza as notas dos discentes de fixadas em vitrines ,  o que frequentemente pode resultar na perda de informação por parte dos estudantes. Este método limita a capacidade dos discentes de avaliar e monitorizar o seu percurso académico de forma eficaz. Sem acesso a um histórico consolidado de notas, os estudantes enfrentam dificuldades em realizar uma análise abrangente do seu desempenho. Esta lacuna compromete a capacidade dos discentes de identificar áreas de melhoria e de efetuar os ajustes necessários ao seu plano de estudos</w:t>
+        <w:t xml:space="preserve">instituição disponibiliza as notas dos discentes de fixadas em </w:t>
+      </w:r>
+      <w:proofErr w:type="gramStart"/>
+      <w:r>
+        <w:rPr>
+          <w:sz w:val="28"/>
+          <w:szCs w:val="28"/>
+        </w:rPr>
+        <w:t>vitrines ,</w:t>
+      </w:r>
+      <w:proofErr w:type="gramEnd"/>
+      <w:r>
+        <w:rPr>
+          <w:sz w:val="28"/>
+          <w:szCs w:val="28"/>
+        </w:rPr>
+        <w:t xml:space="preserve">  o que frequentemente pode resultar na perda de informação por parte dos estudantes. Este método limita a capacidade dos discentes de avaliar e monitorizar o seu percurso académico de forma eficaz. Sem acesso a um histórico consolidado de notas, os estudantes enfrentam dificuldades em realizar uma análise abrangente do seu desempenho. Esta lacuna compromete a capacidade dos discentes de identificar áreas de melhoria e de efetuar os ajustes necessários ao seu plano de estudos</w:t>
       </w:r>
       <w:r>
         <w:rPr>
@@ -2932,7 +2958,23 @@
           <w:sz w:val="28"/>
           <w:szCs w:val="28"/>
         </w:rPr>
-        <w:t>s horários das aulas são exibidos em placards físicos nas portas das salas, o que obriga discentes e docentes a fazer o registo das informações manualmente, seja através de fotografias ou anotações em papel. Quando ocorrem alterações de horários, salas de aula ou  docentes, tais modificações não são imediatamente refletidas nos placards. Mesmo quando são atualizadas, essas mudanças podem não ser notadas por todos. Esta situação resulta frequentemente em informações desatualizadas, causando diversos problemas, tais como atrasos, falta de comparência às aulas, deslocamento para salas erradas e falta de preparação adequada para as aulas.</w:t>
+        <w:t xml:space="preserve">s horários das aulas são exibidos em placards físicos nas portas das salas, o que obriga discentes e docentes a fazer o registo das informações manualmente, seja através de fotografias ou anotações em papel. Quando ocorrem alterações de horários, salas de aula </w:t>
+      </w:r>
+      <w:proofErr w:type="gramStart"/>
+      <w:r>
+        <w:rPr>
+          <w:sz w:val="28"/>
+          <w:szCs w:val="28"/>
+        </w:rPr>
+        <w:t>ou  docentes</w:t>
+      </w:r>
+      <w:proofErr w:type="gramEnd"/>
+      <w:r>
+        <w:rPr>
+          <w:sz w:val="28"/>
+          <w:szCs w:val="28"/>
+        </w:rPr>
+        <w:t>, tais modificações não são imediatamente refletidas nos placards. Mesmo quando são atualizadas, essas mudanças podem não ser notadas por todos. Esta situação resulta frequentemente em informações desatualizadas, causando diversos problemas, tais como atrasos, falta de comparência às aulas, deslocamento para salas erradas e falta de preparação adequada para as aulas.</w:t>
       </w:r>
     </w:p>
     <w:p>
@@ -3019,6 +3061,7 @@
       </w:pPr>
       <w:bookmarkStart w:id="6" w:name="_Toc177936347"/>
       <w:r>
+        <w:lastRenderedPageBreak/>
         <w:t>HIPÓTESE</w:t>
       </w:r>
       <w:bookmarkEnd w:id="6"/>
@@ -3135,7 +3178,25 @@
           <w:szCs w:val="28"/>
           <w:lang w:eastAsia="pt-PT"/>
         </w:rPr>
-        <w:t>O discente terá acesso a toda a informação necessária de forma unificada e atualizada, incluindo dados como preçário, contacto, localização, eventos e redes sociais , além de contar com o suporte de um chatbot para esclarecer dúvidas frequentes. Esta abordagem elimina a necessidade de procurar em vários locais, reduzindo o esforço e o tempo gasto na busca de informações. Além disso, minimiza o risco de encontrar informações imprecisas ou desatualizadas, proporcionando uma experiência mais eficiente para os discente</w:t>
+        <w:t xml:space="preserve">O discente terá acesso a toda a informação necessária de forma unificada e atualizada, incluindo dados como preçário, contacto, localização, eventos e redes </w:t>
+      </w:r>
+      <w:proofErr w:type="gramStart"/>
+      <w:r>
+        <w:rPr>
+          <w:sz w:val="28"/>
+          <w:szCs w:val="28"/>
+          <w:lang w:eastAsia="pt-PT"/>
+        </w:rPr>
+        <w:t>sociais ,</w:t>
+      </w:r>
+      <w:proofErr w:type="gramEnd"/>
+      <w:r>
+        <w:rPr>
+          <w:sz w:val="28"/>
+          <w:szCs w:val="28"/>
+          <w:lang w:eastAsia="pt-PT"/>
+        </w:rPr>
+        <w:t xml:space="preserve"> além de contar com o suporte de um chatbot para esclarecer dúvidas frequentes. Esta abordagem elimina a necessidade de procurar em vários locais, reduzindo o esforço e o tempo gasto na busca de informações. Além disso, minimiza o risco de encontrar informações imprecisas ou desatualizadas, proporcionando uma experiência mais eficiente para os discente</w:t>
       </w:r>
       <w:r>
         <w:rPr>
@@ -3225,7 +3286,43 @@
           <w:szCs w:val="28"/>
           <w:lang w:eastAsia="pt-PT"/>
         </w:rPr>
-        <w:t>com a implementação da aplicação, o discente poderá aceder ao seu histórico académico de forma prática, sem depender de vitrines ou ter que esperar pelo final trimestre para saber a sua avaliação final. Todas as avaliações serão disponibilizadas no portal pelos professores de cada disciplina, garantindo que os discentes tenham  acesso às notas.</w:t>
+        <w:t xml:space="preserve">com a implementação da aplicação, o discente poderá aceder ao seu histórico académico de forma prática, sem depender de vitrines ou ter </w:t>
+      </w:r>
+      <w:proofErr w:type="gramStart"/>
+      <w:r>
+        <w:rPr>
+          <w:sz w:val="28"/>
+          <w:szCs w:val="28"/>
+          <w:lang w:eastAsia="pt-PT"/>
+        </w:rPr>
+        <w:t>que</w:t>
+      </w:r>
+      <w:proofErr w:type="gramEnd"/>
+      <w:r>
+        <w:rPr>
+          <w:sz w:val="28"/>
+          <w:szCs w:val="28"/>
+          <w:lang w:eastAsia="pt-PT"/>
+        </w:rPr>
+        <w:t xml:space="preserve"> esperar pelo final trimestre para saber a sua avaliação final. Todas as avaliações serão disponibilizadas no portal pelos professores de cada disciplina, garantindo que os discentes </w:t>
+      </w:r>
+      <w:proofErr w:type="gramStart"/>
+      <w:r>
+        <w:rPr>
+          <w:sz w:val="28"/>
+          <w:szCs w:val="28"/>
+          <w:lang w:eastAsia="pt-PT"/>
+        </w:rPr>
+        <w:t>tenham  acesso</w:t>
+      </w:r>
+      <w:proofErr w:type="gramEnd"/>
+      <w:r>
+        <w:rPr>
+          <w:sz w:val="28"/>
+          <w:szCs w:val="28"/>
+          <w:lang w:eastAsia="pt-PT"/>
+        </w:rPr>
+        <w:t xml:space="preserve"> às notas.</w:t>
       </w:r>
     </w:p>
     <w:p>
@@ -3360,6 +3457,7 @@
         <w:rPr>
           <w:rStyle w:val="Ttulo3Carter"/>
         </w:rPr>
+        <w:lastRenderedPageBreak/>
         <w:t xml:space="preserve">Otimização da </w:t>
       </w:r>
       <w:r>
@@ -3462,6 +3560,7 @@
       </w:pPr>
       <w:bookmarkStart w:id="11" w:name="_Toc177936352"/>
       <w:r>
+        <w:lastRenderedPageBreak/>
         <w:t>OBJETIVOS</w:t>
       </w:r>
       <w:bookmarkEnd w:id="11"/>
@@ -3832,16 +3931,469 @@
     </w:p>
     <w:p>
       <w:pPr>
-        <w:rPr>
-          <w:sz w:val="28"/>
-          <w:szCs w:val="28"/>
-        </w:rPr>
-      </w:pPr>
-      <w:r>
-        <w:rPr>
-          <w:sz w:val="28"/>
-          <w:szCs w:val="28"/>
-        </w:rPr>
+        <w:pStyle w:val="Ttulo1"/>
+      </w:pPr>
+      <w:r>
+        <w:br w:type="page"/>
+      </w:r>
+      <w:proofErr w:type="gramStart"/>
+      <w:r>
+        <w:lastRenderedPageBreak/>
+        <w:t>PÚBLICO ALVo</w:t>
+      </w:r>
+      <w:proofErr w:type="gramEnd"/>
+    </w:p>
+    <w:p>
+      <w:pPr>
+        <w:jc w:val="both"/>
+        <w:rPr>
+          <w:sz w:val="28"/>
+          <w:szCs w:val="28"/>
+        </w:rPr>
+      </w:pPr>
+      <w:r>
+        <w:rPr>
+          <w:b/>
+          <w:bCs/>
+          <w:sz w:val="28"/>
+          <w:szCs w:val="28"/>
+        </w:rPr>
+        <w:t>Idade dos Utilizadores:</w:t>
+      </w:r>
+      <w:r>
+        <w:rPr>
+          <w:sz w:val="28"/>
+          <w:szCs w:val="28"/>
+        </w:rPr>
+        <w:t xml:space="preserve"> O nosso público-alvo compreende pessoas numa ampla faixa etária. Desde jovens adultos e adolescentes que façam parte da instituição, sendo eles estudantes, professores, secretários e a administração. Com isso, caracterizamos o nosso público-alvo como sendo pessoas com idades entre os 15 e os 60 anos de idade.</w:t>
+      </w:r>
+    </w:p>
+    <w:p>
+      <w:pPr>
+        <w:jc w:val="both"/>
+        <w:rPr>
+          <w:sz w:val="28"/>
+          <w:szCs w:val="28"/>
+        </w:rPr>
+      </w:pPr>
+      <w:r>
+        <w:rPr>
+          <w:b/>
+          <w:bCs/>
+          <w:sz w:val="28"/>
+          <w:szCs w:val="28"/>
+        </w:rPr>
+        <w:t>Motivação para Aceder ao Portal de Estudantes:</w:t>
+      </w:r>
+      <w:r>
+        <w:rPr>
+          <w:sz w:val="28"/>
+          <w:szCs w:val="28"/>
+        </w:rPr>
+        <w:t xml:space="preserve"> Identificámos diversas motivações que levam a entidade escolar a aceder ao portal de estudantes, cada uma com questões diferentes.</w:t>
+      </w:r>
+    </w:p>
+    <w:p>
+      <w:pPr>
+        <w:jc w:val="both"/>
+        <w:rPr>
+          <w:sz w:val="28"/>
+          <w:szCs w:val="28"/>
+        </w:rPr>
+      </w:pPr>
+      <w:r>
+        <w:rPr>
+          <w:b/>
+          <w:bCs/>
+          <w:sz w:val="28"/>
+          <w:szCs w:val="28"/>
+        </w:rPr>
+        <w:t xml:space="preserve">Aluno: </w:t>
+      </w:r>
+      <w:r>
+        <w:rPr>
+          <w:sz w:val="28"/>
+          <w:szCs w:val="28"/>
+        </w:rPr>
+        <w:t>Os alunos são os que mais tiram vantagens do portal, nomeadamente, acesso ao horário, acesso a informações atualizadas, acesso a notas, pedido de documentos a partir da plataforma.</w:t>
+      </w:r>
+    </w:p>
+    <w:p>
+      <w:pPr>
+        <w:jc w:val="both"/>
+        <w:rPr>
+          <w:sz w:val="28"/>
+          <w:szCs w:val="28"/>
+        </w:rPr>
+      </w:pPr>
+      <w:r>
+        <w:rPr>
+          <w:b/>
+          <w:bCs/>
+          <w:sz w:val="28"/>
+          <w:szCs w:val="28"/>
+        </w:rPr>
+        <w:t>Docência:</w:t>
+      </w:r>
+      <w:r>
+        <w:rPr>
+          <w:sz w:val="28"/>
+          <w:szCs w:val="28"/>
+        </w:rPr>
+        <w:t xml:space="preserve"> Inserção de notas, acesso a informações, acesso ao horário.</w:t>
+      </w:r>
+    </w:p>
+    <w:p>
+      <w:pPr>
+        <w:jc w:val="both"/>
+        <w:rPr>
+          <w:sz w:val="28"/>
+          <w:szCs w:val="28"/>
+        </w:rPr>
+      </w:pPr>
+      <w:r>
+        <w:rPr>
+          <w:b/>
+          <w:bCs/>
+          <w:sz w:val="28"/>
+          <w:szCs w:val="28"/>
+        </w:rPr>
+        <w:t>Secretariado:</w:t>
+      </w:r>
+      <w:r>
+        <w:rPr>
+          <w:sz w:val="28"/>
+          <w:szCs w:val="28"/>
+        </w:rPr>
+        <w:t xml:space="preserve"> Lançamento de notas, atendimento ao aluno, inserção e atualização da informação.</w:t>
+      </w:r>
+    </w:p>
+    <w:p>
+      <w:r>
+        <w:br w:type="page"/>
+      </w:r>
+    </w:p>
+    <w:p>
+      <w:pPr>
+        <w:pStyle w:val="Ttulo1"/>
+      </w:pPr>
+      <w:r>
+        <w:lastRenderedPageBreak/>
+        <w:t>tarefas principais</w:t>
+      </w:r>
+    </w:p>
+    <w:p>
+      <w:pPr>
+        <w:jc w:val="both"/>
+        <w:rPr>
+          <w:b/>
+          <w:bCs/>
+          <w:sz w:val="28"/>
+          <w:szCs w:val="28"/>
+        </w:rPr>
+      </w:pPr>
+      <w:r>
+        <w:rPr>
+          <w:b/>
+          <w:bCs/>
+          <w:sz w:val="28"/>
+          <w:szCs w:val="28"/>
+        </w:rPr>
+        <w:t>Aluno</w:t>
+      </w:r>
+    </w:p>
+    <w:p>
+      <w:pPr>
+        <w:jc w:val="both"/>
+        <w:rPr>
+          <w:sz w:val="28"/>
+          <w:szCs w:val="28"/>
+        </w:rPr>
+      </w:pPr>
+      <w:r>
+        <w:rPr>
+          <w:sz w:val="28"/>
+          <w:szCs w:val="28"/>
+        </w:rPr>
+        <w:t>Efetuar login / Ter acesso ao que o portal tem para oferecer.</w:t>
+      </w:r>
+    </w:p>
+    <w:p>
+      <w:pPr>
+        <w:jc w:val="both"/>
+        <w:rPr>
+          <w:sz w:val="28"/>
+          <w:szCs w:val="28"/>
+        </w:rPr>
+      </w:pPr>
+      <w:r>
+        <w:rPr>
+          <w:sz w:val="28"/>
+          <w:szCs w:val="28"/>
+        </w:rPr>
+        <w:t xml:space="preserve">Realizar pedidos / Efetuar o pedido através do portal sem ter </w:t>
+      </w:r>
+      <w:proofErr w:type="gramStart"/>
+      <w:r>
+        <w:rPr>
+          <w:sz w:val="28"/>
+          <w:szCs w:val="28"/>
+        </w:rPr>
+        <w:t>que</w:t>
+      </w:r>
+      <w:proofErr w:type="gramEnd"/>
+      <w:r>
+        <w:rPr>
+          <w:sz w:val="28"/>
+          <w:szCs w:val="28"/>
+        </w:rPr>
+        <w:t xml:space="preserve"> esperar por longas filas.</w:t>
+      </w:r>
+    </w:p>
+    <w:p>
+      <w:pPr>
+        <w:jc w:val="both"/>
+        <w:rPr>
+          <w:sz w:val="28"/>
+          <w:szCs w:val="28"/>
+        </w:rPr>
+      </w:pPr>
+      <w:r>
+        <w:rPr>
+          <w:sz w:val="28"/>
+          <w:szCs w:val="28"/>
+        </w:rPr>
+        <w:t>Aceder ao horário / Ter acesso ao horário de forma digital e atualizada, evitando assim deslocações desnecessárias.</w:t>
+      </w:r>
+    </w:p>
+    <w:p>
+      <w:pPr>
+        <w:jc w:val="both"/>
+        <w:rPr>
+          <w:sz w:val="28"/>
+          <w:szCs w:val="28"/>
+        </w:rPr>
+      </w:pPr>
+      <w:r>
+        <w:rPr>
+          <w:sz w:val="28"/>
+          <w:szCs w:val="28"/>
+        </w:rPr>
+        <w:t>Ver notas / Ter acesso ao histórico de notas das disciplinas, e à sua média ponderada do curso.</w:t>
+      </w:r>
+    </w:p>
+    <w:p>
+      <w:pPr>
+        <w:jc w:val="both"/>
+        <w:rPr>
+          <w:sz w:val="28"/>
+          <w:szCs w:val="28"/>
+        </w:rPr>
+      </w:pPr>
+      <w:r>
+        <w:rPr>
+          <w:sz w:val="28"/>
+          <w:szCs w:val="28"/>
+        </w:rPr>
+        <w:t>Procurar informações / Ter informações atualizadas de eventos, preçário, localização de forma mais fiável, sem precisar deslocar-se ou correr o risco de obter informações desatualizadas ou imprecisas.</w:t>
+      </w:r>
+    </w:p>
+    <w:p>
+      <w:pPr>
+        <w:jc w:val="both"/>
+        <w:rPr>
+          <w:sz w:val="28"/>
+          <w:szCs w:val="28"/>
+        </w:rPr>
+      </w:pPr>
+    </w:p>
+    <w:p>
+      <w:pPr>
+        <w:jc w:val="both"/>
+        <w:rPr>
+          <w:b/>
+          <w:bCs/>
+          <w:sz w:val="28"/>
+          <w:szCs w:val="28"/>
+        </w:rPr>
+      </w:pPr>
+      <w:r>
+        <w:rPr>
+          <w:b/>
+          <w:bCs/>
+          <w:sz w:val="28"/>
+          <w:szCs w:val="28"/>
+        </w:rPr>
+        <w:t>Docência</w:t>
+      </w:r>
+    </w:p>
+    <w:p>
+      <w:pPr>
+        <w:jc w:val="both"/>
+        <w:rPr>
+          <w:sz w:val="28"/>
+          <w:szCs w:val="28"/>
+        </w:rPr>
+      </w:pPr>
+      <w:r>
+        <w:rPr>
+          <w:sz w:val="28"/>
+          <w:szCs w:val="28"/>
+        </w:rPr>
+        <w:t xml:space="preserve">Inserir notas / Lançar as notas no portal de estudantes de modo que os alunos as possam ver e evitar ter </w:t>
+      </w:r>
+      <w:proofErr w:type="gramStart"/>
+      <w:r>
+        <w:rPr>
+          <w:sz w:val="28"/>
+          <w:szCs w:val="28"/>
+        </w:rPr>
+        <w:t>que</w:t>
+      </w:r>
+      <w:proofErr w:type="gramEnd"/>
+      <w:r>
+        <w:rPr>
+          <w:sz w:val="28"/>
+          <w:szCs w:val="28"/>
+        </w:rPr>
+        <w:t xml:space="preserve"> transportar, sempre que requisitado, documentos onde constam as notas dos alunos.</w:t>
+      </w:r>
+    </w:p>
+    <w:p>
+      <w:pPr>
+        <w:jc w:val="both"/>
+        <w:rPr>
+          <w:sz w:val="28"/>
+          <w:szCs w:val="28"/>
+        </w:rPr>
+      </w:pPr>
+      <w:r>
+        <w:rPr>
+          <w:sz w:val="28"/>
+          <w:szCs w:val="28"/>
+        </w:rPr>
+        <w:t>Aceder ao horário / Ter acesso ao horário de forma digital e atualizada, evitando assim deslocações desnecessárias.</w:t>
+      </w:r>
+    </w:p>
+    <w:p>
+      <w:pPr>
+        <w:jc w:val="both"/>
+        <w:rPr>
+          <w:sz w:val="28"/>
+          <w:szCs w:val="28"/>
+        </w:rPr>
+      </w:pPr>
+      <w:r>
+        <w:rPr>
+          <w:sz w:val="28"/>
+          <w:szCs w:val="28"/>
+        </w:rPr>
+        <w:t>Procurar informações / Ter informações atualizadas de eventos, localização, de forma mais fiável, sem precisar deslocar-se ou correr o risco de obter informações desatualizadas ou imprecisas.</w:t>
+      </w:r>
+    </w:p>
+    <w:p>
+      <w:pPr>
+        <w:rPr>
+          <w:sz w:val="28"/>
+          <w:szCs w:val="28"/>
+        </w:rPr>
+      </w:pPr>
+      <w:r>
+        <w:rPr>
+          <w:sz w:val="28"/>
+          <w:szCs w:val="28"/>
+        </w:rPr>
+        <w:br w:type="page"/>
+      </w:r>
+    </w:p>
+    <w:p>
+      <w:pPr>
+        <w:jc w:val="both"/>
+        <w:rPr>
+          <w:b/>
+          <w:bCs/>
+          <w:sz w:val="28"/>
+          <w:szCs w:val="28"/>
+        </w:rPr>
+      </w:pPr>
+      <w:r>
+        <w:rPr>
+          <w:b/>
+          <w:bCs/>
+          <w:sz w:val="28"/>
+          <w:szCs w:val="28"/>
+        </w:rPr>
+        <w:lastRenderedPageBreak/>
+        <w:t>Secretariado</w:t>
+      </w:r>
+    </w:p>
+    <w:p>
+      <w:pPr>
+        <w:jc w:val="both"/>
+        <w:rPr>
+          <w:sz w:val="28"/>
+          <w:szCs w:val="28"/>
+        </w:rPr>
+      </w:pPr>
+      <w:r>
+        <w:rPr>
+          <w:sz w:val="28"/>
+          <w:szCs w:val="28"/>
+        </w:rPr>
+        <w:t>Lançar notas no portal de estudantes / Tornar as notas que os professores inserem visíveis, evitando solicitações constantes de notas.</w:t>
+      </w:r>
+    </w:p>
+    <w:p>
+      <w:pPr>
+        <w:jc w:val="both"/>
+        <w:rPr>
+          <w:sz w:val="28"/>
+          <w:szCs w:val="28"/>
+        </w:rPr>
+      </w:pPr>
+      <w:r>
+        <w:rPr>
+          <w:sz w:val="28"/>
+          <w:szCs w:val="28"/>
+        </w:rPr>
+        <w:t>Fornecer documentos requisitados pelos alunos / Fornecer documentos via email, evitando a aglomeração dos alunos na secretaria.</w:t>
+      </w:r>
+    </w:p>
+    <w:p>
+      <w:pPr>
+        <w:jc w:val="both"/>
+        <w:rPr>
+          <w:sz w:val="28"/>
+          <w:szCs w:val="28"/>
+        </w:rPr>
+      </w:pPr>
+      <w:r>
+        <w:rPr>
+          <w:sz w:val="28"/>
+          <w:szCs w:val="28"/>
+        </w:rPr>
+        <w:t>Atualizar informações no portal de estudantes / Manter as informações atualizadas, preservando a integridade da instituição.</w:t>
+      </w:r>
+    </w:p>
+    <w:p>
+      <w:pPr>
+        <w:jc w:val="both"/>
+        <w:rPr>
+          <w:rFonts w:asciiTheme="majorHAnsi" w:eastAsiaTheme="majorEastAsia" w:hAnsiTheme="majorHAnsi" w:cstheme="majorBidi"/>
+          <w:b/>
+          <w:caps/>
+          <w:sz w:val="32"/>
+          <w:szCs w:val="40"/>
+        </w:rPr>
+      </w:pPr>
+      <w:r>
+        <w:rPr>
+          <w:sz w:val="28"/>
+          <w:szCs w:val="28"/>
+        </w:rPr>
+        <w:t>Efetuar pagamentos/ Ter um histórico dos pagamentos efetuados e não efetuados, evitando informação inconsistente.</w:t>
+      </w:r>
+      <w:r>
         <w:br w:type="page"/>
       </w:r>
     </w:p>
@@ -3852,6 +4404,7 @@
       </w:pPr>
       <w:bookmarkStart w:id="14" w:name="_Toc177936355"/>
       <w:r>
+        <w:lastRenderedPageBreak/>
         <w:t>Levantamento de requisitos</w:t>
       </w:r>
       <w:bookmarkEnd w:id="14"/>
@@ -4432,12 +4985,18 @@
     </w:p>
     <w:p>
       <w:pPr>
-        <w:spacing w:line="360" w:lineRule="auto"/>
-        <w:rPr>
-          <w:sz w:val="28"/>
-          <w:szCs w:val="28"/>
-        </w:rPr>
-      </w:pPr>
+        <w:rPr>
+          <w:sz w:val="28"/>
+          <w:szCs w:val="28"/>
+        </w:rPr>
+      </w:pPr>
+      <w:r>
+        <w:rPr>
+          <w:sz w:val="28"/>
+          <w:szCs w:val="28"/>
+        </w:rPr>
+        <w:br w:type="page"/>
+      </w:r>
     </w:p>
     <w:p>
       <w:pPr>
@@ -4456,6 +5015,7 @@
           <w:sz w:val="28"/>
           <w:szCs w:val="28"/>
         </w:rPr>
+        <w:lastRenderedPageBreak/>
         <w:t>NÃO-FUNCIONAIS:</w:t>
       </w:r>
     </w:p>
@@ -4592,6 +5152,7 @@
       </w:pPr>
       <w:bookmarkStart w:id="15" w:name="_Toc177936356"/>
       <w:r>
+        <w:lastRenderedPageBreak/>
         <w:t>ESPECIFICAÇÕES TÉCNICAS</w:t>
       </w:r>
       <w:bookmarkEnd w:id="15"/>
@@ -4798,7 +5359,15 @@
           <w:sz w:val="28"/>
           <w:szCs w:val="28"/>
         </w:rPr>
-        <w:t xml:space="preserve"> e Bibliotecas das mesmas tecnologias, como o  </w:t>
+        <w:t xml:space="preserve"> e Bibliotecas das mesmas tecnologias, como </w:t>
+      </w:r>
+      <w:proofErr w:type="gramStart"/>
+      <w:r>
+        <w:rPr>
+          <w:sz w:val="28"/>
+          <w:szCs w:val="28"/>
+        </w:rPr>
+        <w:t xml:space="preserve">o  </w:t>
       </w:r>
       <w:r>
         <w:rPr>
@@ -4811,6 +5380,7 @@
         </w:rPr>
         <w:t>React</w:t>
       </w:r>
+      <w:proofErr w:type="gramEnd"/>
       <w:r>
         <w:rPr>
           <w:sz w:val="28"/>
@@ -5036,6 +5606,135 @@
         </w:rPr>
         <w:t xml:space="preserve"> que é um sistema de gerenciamento de bases de dados relacional.</w:t>
       </w:r>
+    </w:p>
+    <w:p>
+      <w:pPr>
+        <w:pStyle w:val="Ttulo1"/>
+      </w:pPr>
+      <w:r>
+        <w:lastRenderedPageBreak/>
+        <w:t>ENGENHARIA DE SOFTWARE</w:t>
+      </w:r>
+    </w:p>
+    <w:p>
+      <w:pPr>
+        <w:rPr>
+          <w:sz w:val="28"/>
+          <w:szCs w:val="28"/>
+        </w:rPr>
+      </w:pPr>
+      <w:r>
+        <w:rPr>
+          <w:sz w:val="28"/>
+          <w:szCs w:val="28"/>
+        </w:rPr>
+        <w:t>Produto x Processo</w:t>
+      </w:r>
+    </w:p>
+    <w:p>
+      <w:pPr>
+        <w:rPr>
+          <w:sz w:val="28"/>
+          <w:szCs w:val="28"/>
+        </w:rPr>
+      </w:pPr>
+      <w:r>
+        <w:rPr>
+          <w:sz w:val="28"/>
+          <w:szCs w:val="28"/>
+        </w:rPr>
+        <w:br w:type="page"/>
+      </w:r>
+    </w:p>
+    <w:p>
+      <w:pPr>
+        <w:pStyle w:val="Ttulo1"/>
+      </w:pPr>
+      <w:r>
+        <w:lastRenderedPageBreak/>
+        <w:t>SISTEMAS DISTRIBUÍDOS</w:t>
+      </w:r>
+    </w:p>
+    <w:p>
+      <w:pPr>
+        <w:rPr>
+          <w:rFonts w:asciiTheme="majorHAnsi" w:eastAsiaTheme="majorEastAsia" w:hAnsiTheme="majorHAnsi" w:cstheme="majorBidi"/>
+          <w:b/>
+          <w:caps/>
+          <w:sz w:val="32"/>
+          <w:szCs w:val="40"/>
+        </w:rPr>
+      </w:pPr>
+      <w:r>
+        <w:br w:type="page"/>
+      </w:r>
+    </w:p>
+    <w:p>
+      <w:pPr>
+        <w:pStyle w:val="Ttulo1"/>
+      </w:pPr>
+      <w:r>
+        <w:lastRenderedPageBreak/>
+        <w:t>SEGURANÇA INFORMÁTICA</w:t>
+      </w:r>
+    </w:p>
+    <w:p>
+      <w:pPr>
+        <w:rPr>
+          <w:rFonts w:asciiTheme="majorHAnsi" w:eastAsiaTheme="majorEastAsia" w:hAnsiTheme="majorHAnsi" w:cstheme="majorBidi"/>
+          <w:b/>
+          <w:caps/>
+          <w:sz w:val="32"/>
+          <w:szCs w:val="40"/>
+        </w:rPr>
+      </w:pPr>
+      <w:r>
+        <w:br w:type="page"/>
+      </w:r>
+    </w:p>
+    <w:p>
+      <w:pPr>
+        <w:pStyle w:val="Ttulo1"/>
+      </w:pPr>
+      <w:r>
+        <w:lastRenderedPageBreak/>
+        <w:t>INTELIG</w:t>
+      </w:r>
+      <w:r>
+        <w:t>Ê</w:t>
+      </w:r>
+      <w:r>
+        <w:t>NCIA ARTIFICIAL</w:t>
+      </w:r>
+    </w:p>
+    <w:p>
+      <w:pPr>
+        <w:rPr>
+          <w:b/>
+          <w:bCs/>
+          <w:sz w:val="28"/>
+          <w:szCs w:val="28"/>
+        </w:rPr>
+      </w:pPr>
+      <w:r>
+        <w:rPr>
+          <w:b/>
+          <w:bCs/>
+          <w:sz w:val="28"/>
+          <w:szCs w:val="28"/>
+        </w:rPr>
+        <w:t>Gestão de horários:</w:t>
+      </w:r>
+    </w:p>
+    <w:p>
+      <w:pPr>
+        <w:spacing w:line="276" w:lineRule="auto"/>
+        <w:jc w:val="both"/>
+        <w:rPr>
+          <w:sz w:val="28"/>
+          <w:szCs w:val="28"/>
+        </w:rPr>
+      </w:pPr>
     </w:p>
     <w:sectPr>
       <w:footerReference w:type="default" r:id="rId10"/>
@@ -5050,7 +5749,7 @@
 </file>
 
 <file path=word/endnotes.xml><?xml version="1.0" encoding="utf-8"?>
-<w:endnotes xmlns:wpc="http://schemas.microsoft.com/office/word/2010/wordprocessingCanvas" xmlns:cx="http://schemas.microsoft.com/office/drawing/2014/chartex" xmlns:cx1="http://schemas.microsoft.com/office/drawing/2015/9/8/chartex" xmlns:cx2="http://schemas.microsoft.com/office/drawing/2015/10/21/chartex" xmlns:cx3="http://schemas.microsoft.com/office/drawing/2016/5/9/chartex" xmlns:cx4="http://schemas.microsoft.com/office/drawing/2016/5/10/chartex" xmlns:cx5="http://schemas.microsoft.com/office/drawing/2016/5/11/chartex" xmlns:cx6="http://schemas.microsoft.com/office/drawing/2016/5/12/chartex" xmlns:cx7="http://schemas.microsoft.com/office/drawing/2016/5/13/chartex" xmlns:cx8="http://schemas.microsoft.com/office/drawing/2016/5/14/chartex" xmlns:mc="http://schemas.openxmlformats.org/markup-compatibility/2006" xmlns:aink="http://schemas.microsoft.com/office/drawing/2016/ink" xmlns:am3d="http://schemas.microsoft.com/office/drawing/2017/model3d" xmlns:o="urn:schemas-microsoft-com:office:office" xmlns:oel="http://schemas.microsoft.com/office/2019/extlst" xmlns:r="http://schemas.openxmlformats.org/officeDocument/2006/relationships" xmlns:m="http://schemas.openxmlformats.org/officeDocument/2006/math" xmlns:v="urn:schemas-microsoft-com:vml" xmlns:wp14="http://schemas.microsoft.com/office/word/2010/wordprocessingDrawing" xmlns:wp="http://schemas.openxmlformats.org/drawingml/2006/wordprocessingDrawing" xmlns:w10="urn:schemas-microsoft-com:office:word" xmlns:w="http://schemas.openxmlformats.org/wordprocessingml/2006/main" xmlns:w14="http://schemas.microsoft.com/office/word/2010/wordml" xmlns:w15="http://schemas.microsoft.com/office/word/2012/wordml" xmlns:w16cex="http://schemas.microsoft.com/office/word/2018/wordml/cex" xmlns:w16cid="http://schemas.microsoft.com/office/word/2016/wordml/cid" xmlns:w16="http://schemas.microsoft.com/office/word/2018/wordml" xmlns:w16du="http://schemas.microsoft.com/office/word/2023/wordml/word16du" xmlns:w16sdtdh="http://schemas.microsoft.com/office/word/2020/wordml/sdtdatahash" xmlns:w16se="http://schemas.microsoft.com/office/word/2015/wordml/symex" xmlns:wpg="http://schemas.microsoft.com/office/word/2010/wordprocessingGroup" xmlns:wpi="http://schemas.microsoft.com/office/word/2010/wordprocessingInk" xmlns:wne="http://schemas.microsoft.com/office/word/2006/wordml" xmlns:wps="http://schemas.microsoft.com/office/word/2010/wordprocessingShape" mc:Ignorable="w14 w15 w16se w16cid w16 w16cex w16sdtdh w16du wp14">
+<w:endnotes xmlns:wpc="http://schemas.microsoft.com/office/word/2010/wordprocessingCanvas" xmlns:cx="http://schemas.microsoft.com/office/drawing/2014/chartex" xmlns:cx1="http://schemas.microsoft.com/office/drawing/2015/9/8/chartex" xmlns:cx2="http://schemas.microsoft.com/office/drawing/2015/10/21/chartex" xmlns:cx3="http://schemas.microsoft.com/office/drawing/2016/5/9/chartex" xmlns:cx4="http://schemas.microsoft.com/office/drawing/2016/5/10/chartex" xmlns:cx5="http://schemas.microsoft.com/office/drawing/2016/5/11/chartex" xmlns:cx6="http://schemas.microsoft.com/office/drawing/2016/5/12/chartex" xmlns:cx7="http://schemas.microsoft.com/office/drawing/2016/5/13/chartex" xmlns:cx8="http://schemas.microsoft.com/office/drawing/2016/5/14/chartex" xmlns:mc="http://schemas.openxmlformats.org/markup-compatibility/2006" xmlns:aink="http://schemas.microsoft.com/office/drawing/2016/ink" xmlns:am3d="http://schemas.microsoft.com/office/drawing/2017/model3d" xmlns:o="urn:schemas-microsoft-com:office:office" xmlns:oel="http://schemas.microsoft.com/office/2019/extlst" xmlns:r="http://schemas.openxmlformats.org/officeDocument/2006/relationships" xmlns:m="http://schemas.openxmlformats.org/officeDocument/2006/math" xmlns:v="urn:schemas-microsoft-com:vml" xmlns:wp14="http://schemas.microsoft.com/office/word/2010/wordprocessingDrawing" xmlns:wp="http://schemas.openxmlformats.org/drawingml/2006/wordprocessingDrawing" xmlns:w10="urn:schemas-microsoft-com:office:word" xmlns:w="http://schemas.openxmlformats.org/wordprocessingml/2006/main" xmlns:w14="http://schemas.microsoft.com/office/word/2010/wordml" xmlns:w15="http://schemas.microsoft.com/office/word/2012/wordml" xmlns:w16cex="http://schemas.microsoft.com/office/word/2018/wordml/cex" xmlns:w16cid="http://schemas.microsoft.com/office/word/2016/wordml/cid" xmlns:w16="http://schemas.microsoft.com/office/word/2018/wordml" xmlns:w16sdtdh="http://schemas.microsoft.com/office/word/2020/wordml/sdtdatahash" xmlns:w16se="http://schemas.microsoft.com/office/word/2015/wordml/symex" xmlns:wpg="http://schemas.microsoft.com/office/word/2010/wordprocessingGroup" xmlns:wpi="http://schemas.microsoft.com/office/word/2010/wordprocessingInk" xmlns:wne="http://schemas.microsoft.com/office/word/2006/wordml" xmlns:wps="http://schemas.microsoft.com/office/word/2010/wordprocessingShape" mc:Ignorable="w14 w15 w16se w16cid w16 w16cex w16sdtdh wp14">
   <w:endnote w:type="separator" w:id="-1">
     <w:p>
       <w:pPr>
@@ -5075,7 +5774,7 @@
 </file>
 
 <file path=word/footer1.xml><?xml version="1.0" encoding="utf-8"?>
-<w:ftr xmlns:wpc="http://schemas.microsoft.com/office/word/2010/wordprocessingCanvas" xmlns:cx="http://schemas.microsoft.com/office/drawing/2014/chartex" xmlns:cx1="http://schemas.microsoft.com/office/drawing/2015/9/8/chartex" xmlns:cx2="http://schemas.microsoft.com/office/drawing/2015/10/21/chartex" xmlns:cx3="http://schemas.microsoft.com/office/drawing/2016/5/9/chartex" xmlns:cx4="http://schemas.microsoft.com/office/drawing/2016/5/10/chartex" xmlns:cx5="http://schemas.microsoft.com/office/drawing/2016/5/11/chartex" xmlns:cx6="http://schemas.microsoft.com/office/drawing/2016/5/12/chartex" xmlns:cx7="http://schemas.microsoft.com/office/drawing/2016/5/13/chartex" xmlns:cx8="http://schemas.microsoft.com/office/drawing/2016/5/14/chartex" xmlns:mc="http://schemas.openxmlformats.org/markup-compatibility/2006" xmlns:aink="http://schemas.microsoft.com/office/drawing/2016/ink" xmlns:am3d="http://schemas.microsoft.com/office/drawing/2017/model3d" xmlns:o="urn:schemas-microsoft-com:office:office" xmlns:oel="http://schemas.microsoft.com/office/2019/extlst" xmlns:r="http://schemas.openxmlformats.org/officeDocument/2006/relationships" xmlns:m="http://schemas.openxmlformats.org/officeDocument/2006/math" xmlns:v="urn:schemas-microsoft-com:vml" xmlns:wp14="http://schemas.microsoft.com/office/word/2010/wordprocessingDrawing" xmlns:wp="http://schemas.openxmlformats.org/drawingml/2006/wordprocessingDrawing" xmlns:w10="urn:schemas-microsoft-com:office:word" xmlns:w="http://schemas.openxmlformats.org/wordprocessingml/2006/main" xmlns:w14="http://schemas.microsoft.com/office/word/2010/wordml" xmlns:w15="http://schemas.microsoft.com/office/word/2012/wordml" xmlns:w16cex="http://schemas.microsoft.com/office/word/2018/wordml/cex" xmlns:w16cid="http://schemas.microsoft.com/office/word/2016/wordml/cid" xmlns:w16="http://schemas.microsoft.com/office/word/2018/wordml" xmlns:w16du="http://schemas.microsoft.com/office/word/2023/wordml/word16du" xmlns:w16sdtdh="http://schemas.microsoft.com/office/word/2020/wordml/sdtdatahash" xmlns:w16se="http://schemas.microsoft.com/office/word/2015/wordml/symex" xmlns:wpg="http://schemas.microsoft.com/office/word/2010/wordprocessingGroup" xmlns:wpi="http://schemas.microsoft.com/office/word/2010/wordprocessingInk" xmlns:wne="http://schemas.microsoft.com/office/word/2006/wordml" xmlns:wps="http://schemas.microsoft.com/office/word/2010/wordprocessingShape" mc:Ignorable="w14 w15 w16se w16cid w16 w16cex w16sdtdh w16du wp14">
+<w:ftr xmlns:wpc="http://schemas.microsoft.com/office/word/2010/wordprocessingCanvas" xmlns:cx="http://schemas.microsoft.com/office/drawing/2014/chartex" xmlns:cx1="http://schemas.microsoft.com/office/drawing/2015/9/8/chartex" xmlns:cx2="http://schemas.microsoft.com/office/drawing/2015/10/21/chartex" xmlns:cx3="http://schemas.microsoft.com/office/drawing/2016/5/9/chartex" xmlns:cx4="http://schemas.microsoft.com/office/drawing/2016/5/10/chartex" xmlns:cx5="http://schemas.microsoft.com/office/drawing/2016/5/11/chartex" xmlns:cx6="http://schemas.microsoft.com/office/drawing/2016/5/12/chartex" xmlns:cx7="http://schemas.microsoft.com/office/drawing/2016/5/13/chartex" xmlns:cx8="http://schemas.microsoft.com/office/drawing/2016/5/14/chartex" xmlns:mc="http://schemas.openxmlformats.org/markup-compatibility/2006" xmlns:aink="http://schemas.microsoft.com/office/drawing/2016/ink" xmlns:am3d="http://schemas.microsoft.com/office/drawing/2017/model3d" xmlns:o="urn:schemas-microsoft-com:office:office" xmlns:oel="http://schemas.microsoft.com/office/2019/extlst" xmlns:r="http://schemas.openxmlformats.org/officeDocument/2006/relationships" xmlns:m="http://schemas.openxmlformats.org/officeDocument/2006/math" xmlns:v="urn:schemas-microsoft-com:vml" xmlns:wp14="http://schemas.microsoft.com/office/word/2010/wordprocessingDrawing" xmlns:wp="http://schemas.openxmlformats.org/drawingml/2006/wordprocessingDrawing" xmlns:w10="urn:schemas-microsoft-com:office:word" xmlns:w="http://schemas.openxmlformats.org/wordprocessingml/2006/main" xmlns:w14="http://schemas.microsoft.com/office/word/2010/wordml" xmlns:w15="http://schemas.microsoft.com/office/word/2012/wordml" xmlns:w16cex="http://schemas.microsoft.com/office/word/2018/wordml/cex" xmlns:w16cid="http://schemas.microsoft.com/office/word/2016/wordml/cid" xmlns:w16="http://schemas.microsoft.com/office/word/2018/wordml" xmlns:w16sdtdh="http://schemas.microsoft.com/office/word/2020/wordml/sdtdatahash" xmlns:w16se="http://schemas.microsoft.com/office/word/2015/wordml/symex" xmlns:wpg="http://schemas.microsoft.com/office/word/2010/wordprocessingGroup" xmlns:wpi="http://schemas.microsoft.com/office/word/2010/wordprocessingInk" xmlns:wne="http://schemas.microsoft.com/office/word/2006/wordml" xmlns:wps="http://schemas.microsoft.com/office/word/2010/wordprocessingShape" mc:Ignorable="w14 w15 w16se w16cid w16 w16cex w16sdtdh wp14">
   <w:sdt>
     <w:sdtPr>
       <w:id w:val="-2023926727"/>
@@ -5084,6 +5783,7 @@
         <w:docPartUnique/>
       </w:docPartObj>
     </w:sdtPr>
+    <w:sdtEndPr/>
     <w:sdtContent>
       <w:p>
         <w:pPr>
@@ -5117,7 +5817,7 @@
 </file>
 
 <file path=word/footnotes.xml><?xml version="1.0" encoding="utf-8"?>
-<w:footnotes xmlns:wpc="http://schemas.microsoft.com/office/word/2010/wordprocessingCanvas" xmlns:cx="http://schemas.microsoft.com/office/drawing/2014/chartex" xmlns:cx1="http://schemas.microsoft.com/office/drawing/2015/9/8/chartex" xmlns:cx2="http://schemas.microsoft.com/office/drawing/2015/10/21/chartex" xmlns:cx3="http://schemas.microsoft.com/office/drawing/2016/5/9/chartex" xmlns:cx4="http://schemas.microsoft.com/office/drawing/2016/5/10/chartex" xmlns:cx5="http://schemas.microsoft.com/office/drawing/2016/5/11/chartex" xmlns:cx6="http://schemas.microsoft.com/office/drawing/2016/5/12/chartex" xmlns:cx7="http://schemas.microsoft.com/office/drawing/2016/5/13/chartex" xmlns:cx8="http://schemas.microsoft.com/office/drawing/2016/5/14/chartex" xmlns:mc="http://schemas.openxmlformats.org/markup-compatibility/2006" xmlns:aink="http://schemas.microsoft.com/office/drawing/2016/ink" xmlns:am3d="http://schemas.microsoft.com/office/drawing/2017/model3d" xmlns:o="urn:schemas-microsoft-com:office:office" xmlns:oel="http://schemas.microsoft.com/office/2019/extlst" xmlns:r="http://schemas.openxmlformats.org/officeDocument/2006/relationships" xmlns:m="http://schemas.openxmlformats.org/officeDocument/2006/math" xmlns:v="urn:schemas-microsoft-com:vml" xmlns:wp14="http://schemas.microsoft.com/office/word/2010/wordprocessingDrawing" xmlns:wp="http://schemas.openxmlformats.org/drawingml/2006/wordprocessingDrawing" xmlns:w10="urn:schemas-microsoft-com:office:word" xmlns:w="http://schemas.openxmlformats.org/wordprocessingml/2006/main" xmlns:w14="http://schemas.microsoft.com/office/word/2010/wordml" xmlns:w15="http://schemas.microsoft.com/office/word/2012/wordml" xmlns:w16cex="http://schemas.microsoft.com/office/word/2018/wordml/cex" xmlns:w16cid="http://schemas.microsoft.com/office/word/2016/wordml/cid" xmlns:w16="http://schemas.microsoft.com/office/word/2018/wordml" xmlns:w16du="http://schemas.microsoft.com/office/word/2023/wordml/word16du" xmlns:w16sdtdh="http://schemas.microsoft.com/office/word/2020/wordml/sdtdatahash" xmlns:w16se="http://schemas.microsoft.com/office/word/2015/wordml/symex" xmlns:wpg="http://schemas.microsoft.com/office/word/2010/wordprocessingGroup" xmlns:wpi="http://schemas.microsoft.com/office/word/2010/wordprocessingInk" xmlns:wne="http://schemas.microsoft.com/office/word/2006/wordml" xmlns:wps="http://schemas.microsoft.com/office/word/2010/wordprocessingShape" mc:Ignorable="w14 w15 w16se w16cid w16 w16cex w16sdtdh w16du wp14">
+<w:footnotes xmlns:wpc="http://schemas.microsoft.com/office/word/2010/wordprocessingCanvas" xmlns:cx="http://schemas.microsoft.com/office/drawing/2014/chartex" xmlns:cx1="http://schemas.microsoft.com/office/drawing/2015/9/8/chartex" xmlns:cx2="http://schemas.microsoft.com/office/drawing/2015/10/21/chartex" xmlns:cx3="http://schemas.microsoft.com/office/drawing/2016/5/9/chartex" xmlns:cx4="http://schemas.microsoft.com/office/drawing/2016/5/10/chartex" xmlns:cx5="http://schemas.microsoft.com/office/drawing/2016/5/11/chartex" xmlns:cx6="http://schemas.microsoft.com/office/drawing/2016/5/12/chartex" xmlns:cx7="http://schemas.microsoft.com/office/drawing/2016/5/13/chartex" xmlns:cx8="http://schemas.microsoft.com/office/drawing/2016/5/14/chartex" xmlns:mc="http://schemas.openxmlformats.org/markup-compatibility/2006" xmlns:aink="http://schemas.microsoft.com/office/drawing/2016/ink" xmlns:am3d="http://schemas.microsoft.com/office/drawing/2017/model3d" xmlns:o="urn:schemas-microsoft-com:office:office" xmlns:oel="http://schemas.microsoft.com/office/2019/extlst" xmlns:r="http://schemas.openxmlformats.org/officeDocument/2006/relationships" xmlns:m="http://schemas.openxmlformats.org/officeDocument/2006/math" xmlns:v="urn:schemas-microsoft-com:vml" xmlns:wp14="http://schemas.microsoft.com/office/word/2010/wordprocessingDrawing" xmlns:wp="http://schemas.openxmlformats.org/drawingml/2006/wordprocessingDrawing" xmlns:w10="urn:schemas-microsoft-com:office:word" xmlns:w="http://schemas.openxmlformats.org/wordprocessingml/2006/main" xmlns:w14="http://schemas.microsoft.com/office/word/2010/wordml" xmlns:w15="http://schemas.microsoft.com/office/word/2012/wordml" xmlns:w16cex="http://schemas.microsoft.com/office/word/2018/wordml/cex" xmlns:w16cid="http://schemas.microsoft.com/office/word/2016/wordml/cid" xmlns:w16="http://schemas.microsoft.com/office/word/2018/wordml" xmlns:w16sdtdh="http://schemas.microsoft.com/office/word/2020/wordml/sdtdatahash" xmlns:w16se="http://schemas.microsoft.com/office/word/2015/wordml/symex" xmlns:wpg="http://schemas.microsoft.com/office/word/2010/wordprocessingGroup" xmlns:wpi="http://schemas.microsoft.com/office/word/2010/wordprocessingInk" xmlns:wne="http://schemas.microsoft.com/office/word/2006/wordml" xmlns:wps="http://schemas.microsoft.com/office/word/2010/wordprocessingShape" mc:Ignorable="w14 w15 w16se w16cid w16 w16cex w16sdtdh wp14">
   <w:footnote w:type="separator" w:id="-1">
     <w:p>
       <w:pPr>
@@ -5142,7 +5842,7 @@
 </file>
 
 <file path=word/header1.xml><?xml version="1.0" encoding="utf-8"?>
-<w:hdr xmlns:wpc="http://schemas.microsoft.com/office/word/2010/wordprocessingCanvas" xmlns:cx="http://schemas.microsoft.com/office/drawing/2014/chartex" xmlns:cx1="http://schemas.microsoft.com/office/drawing/2015/9/8/chartex" xmlns:cx2="http://schemas.microsoft.com/office/drawing/2015/10/21/chartex" xmlns:cx3="http://schemas.microsoft.com/office/drawing/2016/5/9/chartex" xmlns:cx4="http://schemas.microsoft.com/office/drawing/2016/5/10/chartex" xmlns:cx5="http://schemas.microsoft.com/office/drawing/2016/5/11/chartex" xmlns:cx6="http://schemas.microsoft.com/office/drawing/2016/5/12/chartex" xmlns:cx7="http://schemas.microsoft.com/office/drawing/2016/5/13/chartex" xmlns:cx8="http://schemas.microsoft.com/office/drawing/2016/5/14/chartex" xmlns:mc="http://schemas.openxmlformats.org/markup-compatibility/2006" xmlns:aink="http://schemas.microsoft.com/office/drawing/2016/ink" xmlns:am3d="http://schemas.microsoft.com/office/drawing/2017/model3d" xmlns:o="urn:schemas-microsoft-com:office:office" xmlns:oel="http://schemas.microsoft.com/office/2019/extlst" xmlns:r="http://schemas.openxmlformats.org/officeDocument/2006/relationships" xmlns:m="http://schemas.openxmlformats.org/officeDocument/2006/math" xmlns:v="urn:schemas-microsoft-com:vml" xmlns:wp14="http://schemas.microsoft.com/office/word/2010/wordprocessingDrawing" xmlns:wp="http://schemas.openxmlformats.org/drawingml/2006/wordprocessingDrawing" xmlns:w10="urn:schemas-microsoft-com:office:word" xmlns:w="http://schemas.openxmlformats.org/wordprocessingml/2006/main" xmlns:w14="http://schemas.microsoft.com/office/word/2010/wordml" xmlns:w15="http://schemas.microsoft.com/office/word/2012/wordml" xmlns:w16cex="http://schemas.microsoft.com/office/word/2018/wordml/cex" xmlns:w16cid="http://schemas.microsoft.com/office/word/2016/wordml/cid" xmlns:w16="http://schemas.microsoft.com/office/word/2018/wordml" xmlns:w16du="http://schemas.microsoft.com/office/word/2023/wordml/word16du" xmlns:w16sdtdh="http://schemas.microsoft.com/office/word/2020/wordml/sdtdatahash" xmlns:w16se="http://schemas.microsoft.com/office/word/2015/wordml/symex" xmlns:wpg="http://schemas.microsoft.com/office/word/2010/wordprocessingGroup" xmlns:wpi="http://schemas.microsoft.com/office/word/2010/wordprocessingInk" xmlns:wne="http://schemas.microsoft.com/office/word/2006/wordml" xmlns:wps="http://schemas.microsoft.com/office/word/2010/wordprocessingShape" mc:Ignorable="w14 w15 w16se w16cid w16 w16cex w16sdtdh w16du wp14">
+<w:hdr xmlns:wpc="http://schemas.microsoft.com/office/word/2010/wordprocessingCanvas" xmlns:cx="http://schemas.microsoft.com/office/drawing/2014/chartex" xmlns:cx1="http://schemas.microsoft.com/office/drawing/2015/9/8/chartex" xmlns:cx2="http://schemas.microsoft.com/office/drawing/2015/10/21/chartex" xmlns:cx3="http://schemas.microsoft.com/office/drawing/2016/5/9/chartex" xmlns:cx4="http://schemas.microsoft.com/office/drawing/2016/5/10/chartex" xmlns:cx5="http://schemas.microsoft.com/office/drawing/2016/5/11/chartex" xmlns:cx6="http://schemas.microsoft.com/office/drawing/2016/5/12/chartex" xmlns:cx7="http://schemas.microsoft.com/office/drawing/2016/5/13/chartex" xmlns:cx8="http://schemas.microsoft.com/office/drawing/2016/5/14/chartex" xmlns:mc="http://schemas.openxmlformats.org/markup-compatibility/2006" xmlns:aink="http://schemas.microsoft.com/office/drawing/2016/ink" xmlns:am3d="http://schemas.microsoft.com/office/drawing/2017/model3d" xmlns:o="urn:schemas-microsoft-com:office:office" xmlns:oel="http://schemas.microsoft.com/office/2019/extlst" xmlns:r="http://schemas.openxmlformats.org/officeDocument/2006/relationships" xmlns:m="http://schemas.openxmlformats.org/officeDocument/2006/math" xmlns:v="urn:schemas-microsoft-com:vml" xmlns:wp14="http://schemas.microsoft.com/office/word/2010/wordprocessingDrawing" xmlns:wp="http://schemas.openxmlformats.org/drawingml/2006/wordprocessingDrawing" xmlns:w10="urn:schemas-microsoft-com:office:word" xmlns:w="http://schemas.openxmlformats.org/wordprocessingml/2006/main" xmlns:w14="http://schemas.microsoft.com/office/word/2010/wordml" xmlns:w15="http://schemas.microsoft.com/office/word/2012/wordml" xmlns:w16cex="http://schemas.microsoft.com/office/word/2018/wordml/cex" xmlns:w16cid="http://schemas.microsoft.com/office/word/2016/wordml/cid" xmlns:w16="http://schemas.microsoft.com/office/word/2018/wordml" xmlns:w16sdtdh="http://schemas.microsoft.com/office/word/2020/wordml/sdtdatahash" xmlns:w16se="http://schemas.microsoft.com/office/word/2015/wordml/symex" xmlns:wpg="http://schemas.microsoft.com/office/word/2010/wordprocessingGroup" xmlns:wpi="http://schemas.microsoft.com/office/word/2010/wordprocessingInk" xmlns:wne="http://schemas.microsoft.com/office/word/2006/wordml" xmlns:wps="http://schemas.microsoft.com/office/word/2010/wordprocessingShape" mc:Ignorable="w14 w15 w16se w16cid w16 w16cex w16sdtdh wp14">
   <w:p>
     <w:pPr>
       <w:pStyle w:val="Cabealho"/>
@@ -5198,7 +5898,7 @@
 </file>
 
 <file path=word/numbering.xml><?xml version="1.0" encoding="utf-8"?>
-<w:numbering xmlns:wpc="http://schemas.microsoft.com/office/word/2010/wordprocessingCanvas" xmlns:cx="http://schemas.microsoft.com/office/drawing/2014/chartex" xmlns:cx1="http://schemas.microsoft.com/office/drawing/2015/9/8/chartex" xmlns:cx2="http://schemas.microsoft.com/office/drawing/2015/10/21/chartex" xmlns:cx3="http://schemas.microsoft.com/office/drawing/2016/5/9/chartex" xmlns:cx4="http://schemas.microsoft.com/office/drawing/2016/5/10/chartex" xmlns:cx5="http://schemas.microsoft.com/office/drawing/2016/5/11/chartex" xmlns:cx6="http://schemas.microsoft.com/office/drawing/2016/5/12/chartex" xmlns:cx7="http://schemas.microsoft.com/office/drawing/2016/5/13/chartex" xmlns:cx8="http://schemas.microsoft.com/office/drawing/2016/5/14/chartex" xmlns:mc="http://schemas.openxmlformats.org/markup-compatibility/2006" xmlns:aink="http://schemas.microsoft.com/office/drawing/2016/ink" xmlns:am3d="http://schemas.microsoft.com/office/drawing/2017/model3d" xmlns:o="urn:schemas-microsoft-com:office:office" xmlns:oel="http://schemas.microsoft.com/office/2019/extlst" xmlns:r="http://schemas.openxmlformats.org/officeDocument/2006/relationships" xmlns:m="http://schemas.openxmlformats.org/officeDocument/2006/math" xmlns:v="urn:schemas-microsoft-com:vml" xmlns:wp14="http://schemas.microsoft.com/office/word/2010/wordprocessingDrawing" xmlns:wp="http://schemas.openxmlformats.org/drawingml/2006/wordprocessingDrawing" xmlns:w10="urn:schemas-microsoft-com:office:word" xmlns:w="http://schemas.openxmlformats.org/wordprocessingml/2006/main" xmlns:w14="http://schemas.microsoft.com/office/word/2010/wordml" xmlns:w15="http://schemas.microsoft.com/office/word/2012/wordml" xmlns:w16cex="http://schemas.microsoft.com/office/word/2018/wordml/cex" xmlns:w16cid="http://schemas.microsoft.com/office/word/2016/wordml/cid" xmlns:w16="http://schemas.microsoft.com/office/word/2018/wordml" xmlns:w16du="http://schemas.microsoft.com/office/word/2023/wordml/word16du" xmlns:w16sdtdh="http://schemas.microsoft.com/office/word/2020/wordml/sdtdatahash" xmlns:w16se="http://schemas.microsoft.com/office/word/2015/wordml/symex" xmlns:wpg="http://schemas.microsoft.com/office/word/2010/wordprocessingGroup" xmlns:wpi="http://schemas.microsoft.com/office/word/2010/wordprocessingInk" xmlns:wne="http://schemas.microsoft.com/office/word/2006/wordml" xmlns:wps="http://schemas.microsoft.com/office/word/2010/wordprocessingShape" mc:Ignorable="w14 w15 w16se w16cid w16 w16cex w16sdtdh w16du wp14">
+<w:numbering xmlns:wpc="http://schemas.microsoft.com/office/word/2010/wordprocessingCanvas" xmlns:cx="http://schemas.microsoft.com/office/drawing/2014/chartex" xmlns:cx1="http://schemas.microsoft.com/office/drawing/2015/9/8/chartex" xmlns:cx2="http://schemas.microsoft.com/office/drawing/2015/10/21/chartex" xmlns:cx3="http://schemas.microsoft.com/office/drawing/2016/5/9/chartex" xmlns:cx4="http://schemas.microsoft.com/office/drawing/2016/5/10/chartex" xmlns:cx5="http://schemas.microsoft.com/office/drawing/2016/5/11/chartex" xmlns:cx6="http://schemas.microsoft.com/office/drawing/2016/5/12/chartex" xmlns:cx7="http://schemas.microsoft.com/office/drawing/2016/5/13/chartex" xmlns:cx8="http://schemas.microsoft.com/office/drawing/2016/5/14/chartex" xmlns:mc="http://schemas.openxmlformats.org/markup-compatibility/2006" xmlns:aink="http://schemas.microsoft.com/office/drawing/2016/ink" xmlns:am3d="http://schemas.microsoft.com/office/drawing/2017/model3d" xmlns:o="urn:schemas-microsoft-com:office:office" xmlns:oel="http://schemas.microsoft.com/office/2019/extlst" xmlns:r="http://schemas.openxmlformats.org/officeDocument/2006/relationships" xmlns:m="http://schemas.openxmlformats.org/officeDocument/2006/math" xmlns:v="urn:schemas-microsoft-com:vml" xmlns:wp14="http://schemas.microsoft.com/office/word/2010/wordprocessingDrawing" xmlns:wp="http://schemas.openxmlformats.org/drawingml/2006/wordprocessingDrawing" xmlns:w10="urn:schemas-microsoft-com:office:word" xmlns:w="http://schemas.openxmlformats.org/wordprocessingml/2006/main" xmlns:w14="http://schemas.microsoft.com/office/word/2010/wordml" xmlns:w15="http://schemas.microsoft.com/office/word/2012/wordml" xmlns:w16cex="http://schemas.microsoft.com/office/word/2018/wordml/cex" xmlns:w16cid="http://schemas.microsoft.com/office/word/2016/wordml/cid" xmlns:w16="http://schemas.microsoft.com/office/word/2018/wordml" xmlns:w16sdtdh="http://schemas.microsoft.com/office/word/2020/wordml/sdtdatahash" xmlns:w16se="http://schemas.microsoft.com/office/word/2015/wordml/symex" xmlns:wpg="http://schemas.microsoft.com/office/word/2010/wordprocessingGroup" xmlns:wpi="http://schemas.microsoft.com/office/word/2010/wordprocessingInk" xmlns:wne="http://schemas.microsoft.com/office/word/2006/wordml" xmlns:wps="http://schemas.microsoft.com/office/word/2010/wordprocessingShape" mc:Ignorable="w14 w15 w16se w16cid w16 w16cex w16sdtdh wp14">
   <w:abstractNum w:abstractNumId="0" w15:restartNumberingAfterBreak="0">
     <w:nsid w:val="093262EF"/>
     <w:multiLevelType w:val="hybridMultilevel"/>
@@ -6276,7 +6976,7 @@
         <w:szCs w:val="32"/>
       </w:rPr>
     </w:lvl>
-    <w:lvl w:ilvl="1" w:tplc="08160019" w:tentative="1">
+    <w:lvl w:ilvl="1" w:tplc="08160019">
       <w:start w:val="1"/>
       <w:numFmt w:val="lowerLetter"/>
       <w:lvlText w:val="%2."/>
@@ -7265,7 +7965,7 @@
 </file>
 
 <file path=word/styles.xml><?xml version="1.0" encoding="utf-8"?>
-<w:styles xmlns:mc="http://schemas.openxmlformats.org/markup-compatibility/2006" xmlns:r="http://schemas.openxmlformats.org/officeDocument/2006/relationships" xmlns:w="http://schemas.openxmlformats.org/wordprocessingml/2006/main" xmlns:w14="http://schemas.microsoft.com/office/word/2010/wordml" xmlns:w15="http://schemas.microsoft.com/office/word/2012/wordml" xmlns:w16cex="http://schemas.microsoft.com/office/word/2018/wordml/cex" xmlns:w16cid="http://schemas.microsoft.com/office/word/2016/wordml/cid" xmlns:w16="http://schemas.microsoft.com/office/word/2018/wordml" xmlns:w16du="http://schemas.microsoft.com/office/word/2023/wordml/word16du" xmlns:w16sdtdh="http://schemas.microsoft.com/office/word/2020/wordml/sdtdatahash" xmlns:w16se="http://schemas.microsoft.com/office/word/2015/wordml/symex" mc:Ignorable="w14 w15 w16se w16cid w16 w16cex w16sdtdh w16du">
+<w:styles xmlns:mc="http://schemas.openxmlformats.org/markup-compatibility/2006" xmlns:r="http://schemas.openxmlformats.org/officeDocument/2006/relationships" xmlns:w="http://schemas.openxmlformats.org/wordprocessingml/2006/main" xmlns:w14="http://schemas.microsoft.com/office/word/2010/wordml" xmlns:w15="http://schemas.microsoft.com/office/word/2012/wordml" xmlns:w16cex="http://schemas.microsoft.com/office/word/2018/wordml/cex" xmlns:w16cid="http://schemas.microsoft.com/office/word/2016/wordml/cid" xmlns:w16="http://schemas.microsoft.com/office/word/2018/wordml" xmlns:w16sdtdh="http://schemas.microsoft.com/office/word/2020/wordml/sdtdatahash" xmlns:w16se="http://schemas.microsoft.com/office/word/2015/wordml/symex" mc:Ignorable="w14 w15 w16se w16cid w16 w16cex w16sdtdh">
   <w:docDefaults>
     <w:rPrDefault>
       <w:rPr>
@@ -7866,7 +8566,6 @@
   <w:style w:type="character" w:default="1" w:styleId="Tipodeletrapredefinidodopargrafo">
     <w:name w:val="Default Paragraph Font"/>
     <w:uiPriority w:val="1"/>
-    <w:semiHidden/>
     <w:unhideWhenUsed/>
   </w:style>
   <w:style w:type="table" w:default="1" w:styleId="Tabelanormal">

</xml_diff>

<commit_message>
Use cases added to report.
</commit_message>
<xml_diff>
--- a/editables/Report-Imptel-P.D.S.docx
+++ b/editables/Report-Imptel-P.D.S.docx
@@ -42,7 +42,7 @@
           <w:sz w:val="92"/>
           <w:szCs w:val="92"/>
         </w:rPr>
-        <w:t xml:space="preserve"> </w:t>
+        <w:t>-</w:t>
       </w:r>
       <w:r>
         <w:rPr>
@@ -565,7 +565,7 @@
             </w:rPr>
             <w:fldChar w:fldCharType="separate"/>
           </w:r>
-          <w:hyperlink w:anchor="_Toc178509465" w:history="1">
+          <w:hyperlink w:anchor="_Toc178636604" w:history="1">
             <w:r>
               <w:rPr>
                 <w:rStyle w:val="Hiperligao"/>
@@ -606,7 +606,7 @@
               <w:rPr>
                 <w:webHidden/>
               </w:rPr>
-              <w:instrText xml:space="preserve"> PAGEREF _Toc178509465 \h </w:instrText>
+              <w:instrText xml:space="preserve"> PAGEREF _Toc178636604 \h </w:instrText>
             </w:r>
             <w:r>
               <w:rPr>
@@ -646,7 +646,7 @@
               <w14:ligatures w14:val="standardContextual"/>
             </w:rPr>
           </w:pPr>
-          <w:hyperlink w:anchor="_Toc178509466" w:history="1">
+          <w:hyperlink w:anchor="_Toc178636605" w:history="1">
             <w:r>
               <w:rPr>
                 <w:rStyle w:val="Hiperligao"/>
@@ -669,7 +669,13 @@
               <w:rPr>
                 <w:rStyle w:val="Hiperligao"/>
               </w:rPr>
-              <w:t>pROBLEMÁTICA</w:t>
+              <w:t>P</w:t>
+            </w:r>
+            <w:r>
+              <w:rPr>
+                <w:rStyle w:val="Hiperligao"/>
+              </w:rPr>
+              <w:t>ROBLEMÁTICA</w:t>
             </w:r>
             <w:r>
               <w:rPr>
@@ -687,7 +693,7 @@
               <w:rPr>
                 <w:webHidden/>
               </w:rPr>
-              <w:instrText xml:space="preserve"> PAGEREF _Toc178509466 \h </w:instrText>
+              <w:instrText xml:space="preserve"> PAGEREF _Toc178636605 \h </w:instrText>
             </w:r>
             <w:r>
               <w:rPr>
@@ -729,7 +735,7 @@
               <w:lang w:eastAsia="pt-PT"/>
             </w:rPr>
           </w:pPr>
-          <w:hyperlink w:anchor="_Toc178509467" w:history="1">
+          <w:hyperlink w:anchor="_Toc178636606" w:history="1">
             <w:r>
               <w:rPr>
                 <w:rStyle w:val="Hiperligao"/>
@@ -774,7 +780,7 @@
                 <w:noProof/>
                 <w:webHidden/>
               </w:rPr>
-              <w:instrText xml:space="preserve"> PAGEREF _Toc178509467 \h </w:instrText>
+              <w:instrText xml:space="preserve"> PAGEREF _Toc178636606 \h </w:instrText>
             </w:r>
             <w:r>
               <w:rPr>
@@ -820,7 +826,7 @@
               <w:lang w:eastAsia="pt-PT"/>
             </w:rPr>
           </w:pPr>
-          <w:hyperlink w:anchor="_Toc178509468" w:history="1">
+          <w:hyperlink w:anchor="_Toc178636607" w:history="1">
             <w:r>
               <w:rPr>
                 <w:rStyle w:val="Hiperligao"/>
@@ -865,7 +871,7 @@
                 <w:noProof/>
                 <w:webHidden/>
               </w:rPr>
-              <w:instrText xml:space="preserve"> PAGEREF _Toc178509468 \h </w:instrText>
+              <w:instrText xml:space="preserve"> PAGEREF _Toc178636607 \h </w:instrText>
             </w:r>
             <w:r>
               <w:rPr>
@@ -911,7 +917,7 @@
               <w:lang w:eastAsia="pt-PT"/>
             </w:rPr>
           </w:pPr>
-          <w:hyperlink w:anchor="_Toc178509469" w:history="1">
+          <w:hyperlink w:anchor="_Toc178636608" w:history="1">
             <w:r>
               <w:rPr>
                 <w:rStyle w:val="Hiperligao"/>
@@ -956,7 +962,7 @@
                 <w:noProof/>
                 <w:webHidden/>
               </w:rPr>
-              <w:instrText xml:space="preserve"> PAGEREF _Toc178509469 \h </w:instrText>
+              <w:instrText xml:space="preserve"> PAGEREF _Toc178636608 \h </w:instrText>
             </w:r>
             <w:r>
               <w:rPr>
@@ -1002,7 +1008,7 @@
               <w:lang w:eastAsia="pt-PT"/>
             </w:rPr>
           </w:pPr>
-          <w:hyperlink w:anchor="_Toc178509470" w:history="1">
+          <w:hyperlink w:anchor="_Toc178636609" w:history="1">
             <w:r>
               <w:rPr>
                 <w:rStyle w:val="Hiperligao"/>
@@ -1047,7 +1053,7 @@
                 <w:noProof/>
                 <w:webHidden/>
               </w:rPr>
-              <w:instrText xml:space="preserve"> PAGEREF _Toc178509470 \h </w:instrText>
+              <w:instrText xml:space="preserve"> PAGEREF _Toc178636609 \h </w:instrText>
             </w:r>
             <w:r>
               <w:rPr>
@@ -1091,7 +1097,7 @@
               <w14:ligatures w14:val="standardContextual"/>
             </w:rPr>
           </w:pPr>
-          <w:hyperlink w:anchor="_Toc178509471" w:history="1">
+          <w:hyperlink w:anchor="_Toc178636610" w:history="1">
             <w:r>
               <w:rPr>
                 <w:rStyle w:val="Hiperligao"/>
@@ -1132,7 +1138,7 @@
               <w:rPr>
                 <w:webHidden/>
               </w:rPr>
-              <w:instrText xml:space="preserve"> PAGEREF _Toc178509471 \h </w:instrText>
+              <w:instrText xml:space="preserve"> PAGEREF _Toc178636610 \h </w:instrText>
             </w:r>
             <w:r>
               <w:rPr>
@@ -1174,7 +1180,7 @@
               <w:lang w:eastAsia="pt-PT"/>
             </w:rPr>
           </w:pPr>
-          <w:hyperlink w:anchor="_Toc178509472" w:history="1">
+          <w:hyperlink w:anchor="_Toc178636611" w:history="1">
             <w:r>
               <w:rPr>
                 <w:rStyle w:val="Hiperligao"/>
@@ -1220,7 +1226,7 @@
                 <w:noProof/>
                 <w:webHidden/>
               </w:rPr>
-              <w:instrText xml:space="preserve"> PAGEREF _Toc178509472 \h </w:instrText>
+              <w:instrText xml:space="preserve"> PAGEREF _Toc178636611 \h </w:instrText>
             </w:r>
             <w:r>
               <w:rPr>
@@ -1266,7 +1272,7 @@
               <w:lang w:eastAsia="pt-PT"/>
             </w:rPr>
           </w:pPr>
-          <w:hyperlink w:anchor="_Toc178509473" w:history="1">
+          <w:hyperlink w:anchor="_Toc178636612" w:history="1">
             <w:r>
               <w:rPr>
                 <w:rStyle w:val="Hiperligao"/>
@@ -1312,7 +1318,7 @@
                 <w:noProof/>
                 <w:webHidden/>
               </w:rPr>
-              <w:instrText xml:space="preserve"> PAGEREF _Toc178509473 \h </w:instrText>
+              <w:instrText xml:space="preserve"> PAGEREF _Toc178636612 \h </w:instrText>
             </w:r>
             <w:r>
               <w:rPr>
@@ -1358,7 +1364,7 @@
               <w:lang w:eastAsia="pt-PT"/>
             </w:rPr>
           </w:pPr>
-          <w:hyperlink w:anchor="_Toc178509474" w:history="1">
+          <w:hyperlink w:anchor="_Toc178636613" w:history="1">
             <w:r>
               <w:rPr>
                 <w:rStyle w:val="Hiperligao"/>
@@ -1405,7 +1411,7 @@
                 <w:noProof/>
                 <w:webHidden/>
               </w:rPr>
-              <w:instrText xml:space="preserve"> PAGEREF _Toc178509474 \h </w:instrText>
+              <w:instrText xml:space="preserve"> PAGEREF _Toc178636613 \h </w:instrText>
             </w:r>
             <w:r>
               <w:rPr>
@@ -1451,7 +1457,7 @@
               <w:lang w:eastAsia="pt-PT"/>
             </w:rPr>
           </w:pPr>
-          <w:hyperlink w:anchor="_Toc178509475" w:history="1">
+          <w:hyperlink w:anchor="_Toc178636614" w:history="1">
             <w:r>
               <w:rPr>
                 <w:rStyle w:val="Hiperligao"/>
@@ -1497,7 +1503,7 @@
                 <w:noProof/>
                 <w:webHidden/>
               </w:rPr>
-              <w:instrText xml:space="preserve"> PAGEREF _Toc178509475 \h </w:instrText>
+              <w:instrText xml:space="preserve"> PAGEREF _Toc178636614 \h </w:instrText>
             </w:r>
             <w:r>
               <w:rPr>
@@ -1541,7 +1547,7 @@
               <w14:ligatures w14:val="standardContextual"/>
             </w:rPr>
           </w:pPr>
-          <w:hyperlink w:anchor="_Toc178509476" w:history="1">
+          <w:hyperlink w:anchor="_Toc178636615" w:history="1">
             <w:r>
               <w:rPr>
                 <w:rStyle w:val="Hiperligao"/>
@@ -1582,7 +1588,7 @@
               <w:rPr>
                 <w:webHidden/>
               </w:rPr>
-              <w:instrText xml:space="preserve"> PAGEREF _Toc178509476 \h </w:instrText>
+              <w:instrText xml:space="preserve"> PAGEREF _Toc178636615 \h </w:instrText>
             </w:r>
             <w:r>
               <w:rPr>
@@ -1624,7 +1630,7 @@
               <w:lang w:eastAsia="pt-PT"/>
             </w:rPr>
           </w:pPr>
-          <w:hyperlink w:anchor="_Toc178509477" w:history="1">
+          <w:hyperlink w:anchor="_Toc178636616" w:history="1">
             <w:r>
               <w:rPr>
                 <w:rStyle w:val="Hiperligao"/>
@@ -1669,7 +1675,7 @@
                 <w:noProof/>
                 <w:webHidden/>
               </w:rPr>
-              <w:instrText xml:space="preserve"> PAGEREF _Toc178509477 \h </w:instrText>
+              <w:instrText xml:space="preserve"> PAGEREF _Toc178636616 \h </w:instrText>
             </w:r>
             <w:r>
               <w:rPr>
@@ -1715,7 +1721,7 @@
               <w:lang w:eastAsia="pt-PT"/>
             </w:rPr>
           </w:pPr>
-          <w:hyperlink w:anchor="_Toc178509478" w:history="1">
+          <w:hyperlink w:anchor="_Toc178636617" w:history="1">
             <w:r>
               <w:rPr>
                 <w:rStyle w:val="Hiperligao"/>
@@ -1760,7 +1766,7 @@
                 <w:noProof/>
                 <w:webHidden/>
               </w:rPr>
-              <w:instrText xml:space="preserve"> PAGEREF _Toc178509478 \h </w:instrText>
+              <w:instrText xml:space="preserve"> PAGEREF _Toc178636617 \h </w:instrText>
             </w:r>
             <w:r>
               <w:rPr>
@@ -1804,7 +1810,7 @@
               <w14:ligatures w14:val="standardContextual"/>
             </w:rPr>
           </w:pPr>
-          <w:hyperlink w:anchor="_Toc178509479" w:history="1">
+          <w:hyperlink w:anchor="_Toc178636618" w:history="1">
             <w:r>
               <w:rPr>
                 <w:rStyle w:val="Hiperligao"/>
@@ -1845,7 +1851,7 @@
               <w:rPr>
                 <w:webHidden/>
               </w:rPr>
-              <w:instrText xml:space="preserve"> PAGEREF _Toc178509479 \h </w:instrText>
+              <w:instrText xml:space="preserve"> PAGEREF _Toc178636618 \h </w:instrText>
             </w:r>
             <w:r>
               <w:rPr>
@@ -1885,7 +1891,7 @@
               <w14:ligatures w14:val="standardContextual"/>
             </w:rPr>
           </w:pPr>
-          <w:hyperlink w:anchor="_Toc178509480" w:history="1">
+          <w:hyperlink w:anchor="_Toc178636619" w:history="1">
             <w:r>
               <w:rPr>
                 <w:rStyle w:val="Hiperligao"/>
@@ -1926,7 +1932,7 @@
               <w:rPr>
                 <w:webHidden/>
               </w:rPr>
-              <w:instrText xml:space="preserve"> PAGEREF _Toc178509480 \h </w:instrText>
+              <w:instrText xml:space="preserve"> PAGEREF _Toc178636619 \h </w:instrText>
             </w:r>
             <w:r>
               <w:rPr>
@@ -1966,7 +1972,7 @@
               <w14:ligatures w14:val="standardContextual"/>
             </w:rPr>
           </w:pPr>
-          <w:hyperlink w:anchor="_Toc178509481" w:history="1">
+          <w:hyperlink w:anchor="_Toc178636620" w:history="1">
             <w:r>
               <w:rPr>
                 <w:rStyle w:val="Hiperligao"/>
@@ -2007,7 +2013,7 @@
               <w:rPr>
                 <w:webHidden/>
               </w:rPr>
-              <w:instrText xml:space="preserve"> PAGEREF _Toc178509481 \h </w:instrText>
+              <w:instrText xml:space="preserve"> PAGEREF _Toc178636620 \h </w:instrText>
             </w:r>
             <w:r>
               <w:rPr>
@@ -2047,7 +2053,7 @@
               <w14:ligatures w14:val="standardContextual"/>
             </w:rPr>
           </w:pPr>
-          <w:hyperlink w:anchor="_Toc178509482" w:history="1">
+          <w:hyperlink w:anchor="_Toc178636621" w:history="1">
             <w:r>
               <w:rPr>
                 <w:rStyle w:val="Hiperligao"/>
@@ -2070,7 +2076,7 @@
               <w:rPr>
                 <w:rStyle w:val="Hiperligao"/>
               </w:rPr>
-              <w:t>ESPECIFICAÇÕES TÉCNICAS</w:t>
+              <w:t>CASOS DE USO</w:t>
             </w:r>
             <w:r>
               <w:rPr>
@@ -2088,7 +2094,7 @@
               <w:rPr>
                 <w:webHidden/>
               </w:rPr>
-              <w:instrText xml:space="preserve"> PAGEREF _Toc178509482 \h </w:instrText>
+              <w:instrText xml:space="preserve"> PAGEREF _Toc178636621 \h </w:instrText>
             </w:r>
             <w:r>
               <w:rPr>
@@ -2117,548 +2123,80 @@
         </w:p>
         <w:p>
           <w:pPr>
-            <w:pStyle w:val="ndice2"/>
-            <w:tabs>
-              <w:tab w:val="left" w:pos="720"/>
-              <w:tab w:val="right" w:leader="dot" w:pos="8494"/>
-            </w:tabs>
+            <w:pStyle w:val="ndice1"/>
             <w:rPr>
-              <w:rFonts w:eastAsiaTheme="minorEastAsia"/>
-              <w:noProof/>
-              <w:sz w:val="28"/>
-              <w:szCs w:val="28"/>
-              <w:lang w:eastAsia="pt-PT"/>
+              <w:rFonts w:eastAsiaTheme="minorEastAsia" w:cstheme="minorBidi"/>
+              <w:b w:val="0"/>
+              <w:bCs w:val="0"/>
+              <w:kern w:val="2"/>
+              <w:sz w:val="24"/>
+              <w:szCs w:val="24"/>
+              <w14:ligatures w14:val="standardContextual"/>
             </w:rPr>
           </w:pPr>
-          <w:hyperlink w:anchor="_Toc178509483" w:history="1">
+          <w:hyperlink w:anchor="_Toc178636622" w:history="1">
             <w:r>
               <w:rPr>
                 <w:rStyle w:val="Hiperligao"/>
-                <w:rFonts w:ascii="Symbol" w:hAnsi="Symbol"/>
-                <w:noProof/>
+              </w:rPr>
+              <w:t>9.</w:t>
+            </w:r>
+            <w:r>
+              <w:rPr>
+                <w:rFonts w:eastAsiaTheme="minorEastAsia" w:cstheme="minorBidi"/>
+                <w:b w:val="0"/>
+                <w:bCs w:val="0"/>
+                <w:kern w:val="2"/>
                 <w:sz w:val="24"/>
                 <w:szCs w:val="24"/>
-                <w:lang w:val="en-US"/>
-              </w:rPr>
-              <w:t></w:t>
-            </w:r>
-            <w:r>
-              <w:rPr>
-                <w:rFonts w:eastAsiaTheme="minorEastAsia"/>
-                <w:noProof/>
-                <w:sz w:val="28"/>
-                <w:szCs w:val="28"/>
-                <w:lang w:eastAsia="pt-PT"/>
+                <w14:ligatures w14:val="standardContextual"/>
               </w:rPr>
               <w:tab/>
             </w:r>
             <w:r>
               <w:rPr>
                 <w:rStyle w:val="Hiperligao"/>
-                <w:noProof/>
-                <w:sz w:val="24"/>
-                <w:szCs w:val="24"/>
-                <w:lang w:val="en-US"/>
-              </w:rPr>
-              <w:t>O Web site (Front-End)</w:t>
-            </w:r>
-            <w:r>
-              <w:rPr>
-                <w:noProof/>
-                <w:webHidden/>
-                <w:sz w:val="24"/>
-                <w:szCs w:val="24"/>
+              </w:rPr>
+              <w:t>ESPECIFICAÇÕES TÉCNICAS</w:t>
+            </w:r>
+            <w:r>
+              <w:rPr>
+                <w:webHidden/>
               </w:rPr>
               <w:tab/>
             </w:r>
             <w:r>
               <w:rPr>
-                <w:noProof/>
-                <w:webHidden/>
-                <w:sz w:val="24"/>
-                <w:szCs w:val="24"/>
+                <w:webHidden/>
               </w:rPr>
               <w:fldChar w:fldCharType="begin"/>
             </w:r>
             <w:r>
               <w:rPr>
-                <w:noProof/>
-                <w:webHidden/>
-                <w:sz w:val="24"/>
-                <w:szCs w:val="24"/>
-              </w:rPr>
-              <w:instrText xml:space="preserve"> PAGEREF _Toc178509483 \h </w:instrText>
-            </w:r>
-            <w:r>
-              <w:rPr>
-                <w:noProof/>
-                <w:webHidden/>
-                <w:sz w:val="24"/>
-                <w:szCs w:val="24"/>
-              </w:rPr>
-            </w:r>
-            <w:r>
-              <w:rPr>
-                <w:noProof/>
-                <w:webHidden/>
-                <w:sz w:val="24"/>
-                <w:szCs w:val="24"/>
+                <w:webHidden/>
+              </w:rPr>
+              <w:instrText xml:space="preserve"> PAGEREF _Toc178636622 \h </w:instrText>
+            </w:r>
+            <w:r>
+              <w:rPr>
+                <w:webHidden/>
+              </w:rPr>
+            </w:r>
+            <w:r>
+              <w:rPr>
+                <w:webHidden/>
               </w:rPr>
               <w:fldChar w:fldCharType="separate"/>
             </w:r>
             <w:r>
               <w:rPr>
-                <w:noProof/>
-                <w:webHidden/>
-                <w:sz w:val="24"/>
-                <w:szCs w:val="24"/>
-              </w:rPr>
-              <w:t>14</w:t>
-            </w:r>
-            <w:r>
-              <w:rPr>
-                <w:noProof/>
-                <w:webHidden/>
-                <w:sz w:val="24"/>
-                <w:szCs w:val="24"/>
-              </w:rPr>
-              <w:fldChar w:fldCharType="end"/>
-            </w:r>
-          </w:hyperlink>
-        </w:p>
-        <w:p>
-          <w:pPr>
-            <w:pStyle w:val="ndice3"/>
-            <w:tabs>
-              <w:tab w:val="left" w:pos="960"/>
-              <w:tab w:val="right" w:leader="dot" w:pos="8494"/>
-            </w:tabs>
-            <w:rPr>
-              <w:rFonts w:eastAsiaTheme="minorEastAsia"/>
-              <w:noProof/>
-              <w:sz w:val="28"/>
-              <w:szCs w:val="28"/>
-              <w:lang w:eastAsia="pt-PT"/>
-            </w:rPr>
-          </w:pPr>
-          <w:hyperlink w:anchor="_Toc178509484" w:history="1">
-            <w:r>
-              <w:rPr>
-                <w:rStyle w:val="Hiperligao"/>
-                <w:rFonts w:ascii="Wingdings" w:hAnsi="Wingdings"/>
-                <w:noProof/>
-                <w:sz w:val="24"/>
-                <w:szCs w:val="24"/>
-              </w:rPr>
-              <w:t></w:t>
-            </w:r>
-            <w:r>
-              <w:rPr>
-                <w:rFonts w:eastAsiaTheme="minorEastAsia"/>
-                <w:noProof/>
-                <w:sz w:val="28"/>
-                <w:szCs w:val="28"/>
-                <w:lang w:eastAsia="pt-PT"/>
-              </w:rPr>
-              <w:tab/>
-            </w:r>
-            <w:r>
-              <w:rPr>
-                <w:rStyle w:val="Hiperligao"/>
-                <w:noProof/>
-                <w:sz w:val="24"/>
-                <w:szCs w:val="24"/>
-              </w:rPr>
-              <w:t>HTML 5:</w:t>
-            </w:r>
-            <w:r>
-              <w:rPr>
-                <w:noProof/>
-                <w:webHidden/>
-                <w:sz w:val="24"/>
-                <w:szCs w:val="24"/>
-              </w:rPr>
-              <w:tab/>
-            </w:r>
-            <w:r>
-              <w:rPr>
-                <w:noProof/>
-                <w:webHidden/>
-                <w:sz w:val="24"/>
-                <w:szCs w:val="24"/>
-              </w:rPr>
-              <w:fldChar w:fldCharType="begin"/>
-            </w:r>
-            <w:r>
-              <w:rPr>
-                <w:noProof/>
-                <w:webHidden/>
-                <w:sz w:val="24"/>
-                <w:szCs w:val="24"/>
-              </w:rPr>
-              <w:instrText xml:space="preserve"> PAGEREF _Toc178509484 \h </w:instrText>
-            </w:r>
-            <w:r>
-              <w:rPr>
-                <w:noProof/>
-                <w:webHidden/>
-                <w:sz w:val="24"/>
-                <w:szCs w:val="24"/>
-              </w:rPr>
-            </w:r>
-            <w:r>
-              <w:rPr>
-                <w:noProof/>
-                <w:webHidden/>
-                <w:sz w:val="24"/>
-                <w:szCs w:val="24"/>
-              </w:rPr>
-              <w:fldChar w:fldCharType="separate"/>
-            </w:r>
-            <w:r>
-              <w:rPr>
-                <w:noProof/>
-                <w:webHidden/>
-                <w:sz w:val="24"/>
-                <w:szCs w:val="24"/>
-              </w:rPr>
-              <w:t>14</w:t>
-            </w:r>
-            <w:r>
-              <w:rPr>
-                <w:noProof/>
-                <w:webHidden/>
-                <w:sz w:val="24"/>
-                <w:szCs w:val="24"/>
-              </w:rPr>
-              <w:fldChar w:fldCharType="end"/>
-            </w:r>
-          </w:hyperlink>
-        </w:p>
-        <w:p>
-          <w:pPr>
-            <w:pStyle w:val="ndice3"/>
-            <w:tabs>
-              <w:tab w:val="left" w:pos="960"/>
-              <w:tab w:val="right" w:leader="dot" w:pos="8494"/>
-            </w:tabs>
-            <w:rPr>
-              <w:rFonts w:eastAsiaTheme="minorEastAsia"/>
-              <w:noProof/>
-              <w:sz w:val="28"/>
-              <w:szCs w:val="28"/>
-              <w:lang w:eastAsia="pt-PT"/>
-            </w:rPr>
-          </w:pPr>
-          <w:hyperlink w:anchor="_Toc178509485" w:history="1">
-            <w:r>
-              <w:rPr>
-                <w:rStyle w:val="Hiperligao"/>
-                <w:rFonts w:ascii="Wingdings" w:hAnsi="Wingdings"/>
-                <w:noProof/>
-                <w:sz w:val="24"/>
-                <w:szCs w:val="24"/>
-              </w:rPr>
-              <w:t></w:t>
-            </w:r>
-            <w:r>
-              <w:rPr>
-                <w:rFonts w:eastAsiaTheme="minorEastAsia"/>
-                <w:noProof/>
-                <w:sz w:val="28"/>
-                <w:szCs w:val="28"/>
-                <w:lang w:eastAsia="pt-PT"/>
-              </w:rPr>
-              <w:tab/>
-            </w:r>
-            <w:r>
-              <w:rPr>
-                <w:rStyle w:val="Hiperligao"/>
-                <w:noProof/>
-                <w:sz w:val="24"/>
-                <w:szCs w:val="24"/>
-              </w:rPr>
-              <w:t>CSS 3:</w:t>
-            </w:r>
-            <w:r>
-              <w:rPr>
-                <w:noProof/>
-                <w:webHidden/>
-                <w:sz w:val="24"/>
-                <w:szCs w:val="24"/>
-              </w:rPr>
-              <w:tab/>
-            </w:r>
-            <w:r>
-              <w:rPr>
-                <w:noProof/>
-                <w:webHidden/>
-                <w:sz w:val="24"/>
-                <w:szCs w:val="24"/>
-              </w:rPr>
-              <w:fldChar w:fldCharType="begin"/>
-            </w:r>
-            <w:r>
-              <w:rPr>
-                <w:noProof/>
-                <w:webHidden/>
-                <w:sz w:val="24"/>
-                <w:szCs w:val="24"/>
-              </w:rPr>
-              <w:instrText xml:space="preserve"> PAGEREF _Toc178509485 \h </w:instrText>
-            </w:r>
-            <w:r>
-              <w:rPr>
-                <w:noProof/>
-                <w:webHidden/>
-                <w:sz w:val="24"/>
-                <w:szCs w:val="24"/>
-              </w:rPr>
-            </w:r>
-            <w:r>
-              <w:rPr>
-                <w:noProof/>
-                <w:webHidden/>
-                <w:sz w:val="24"/>
-                <w:szCs w:val="24"/>
-              </w:rPr>
-              <w:fldChar w:fldCharType="separate"/>
-            </w:r>
-            <w:r>
-              <w:rPr>
-                <w:noProof/>
-                <w:webHidden/>
-                <w:sz w:val="24"/>
-                <w:szCs w:val="24"/>
-              </w:rPr>
-              <w:t>14</w:t>
-            </w:r>
-            <w:r>
-              <w:rPr>
-                <w:noProof/>
-                <w:webHidden/>
-                <w:sz w:val="24"/>
-                <w:szCs w:val="24"/>
-              </w:rPr>
-              <w:fldChar w:fldCharType="end"/>
-            </w:r>
-          </w:hyperlink>
-        </w:p>
-        <w:p>
-          <w:pPr>
-            <w:pStyle w:val="ndice3"/>
-            <w:tabs>
-              <w:tab w:val="left" w:pos="960"/>
-              <w:tab w:val="right" w:leader="dot" w:pos="8494"/>
-            </w:tabs>
-            <w:rPr>
-              <w:rFonts w:eastAsiaTheme="minorEastAsia"/>
-              <w:noProof/>
-              <w:sz w:val="28"/>
-              <w:szCs w:val="28"/>
-              <w:lang w:eastAsia="pt-PT"/>
-            </w:rPr>
-          </w:pPr>
-          <w:hyperlink w:anchor="_Toc178509486" w:history="1">
-            <w:r>
-              <w:rPr>
-                <w:rStyle w:val="Hiperligao"/>
-                <w:rFonts w:ascii="Wingdings" w:hAnsi="Wingdings"/>
-                <w:noProof/>
-                <w:sz w:val="24"/>
-                <w:szCs w:val="24"/>
-              </w:rPr>
-              <w:t></w:t>
-            </w:r>
-            <w:r>
-              <w:rPr>
-                <w:rFonts w:eastAsiaTheme="minorEastAsia"/>
-                <w:noProof/>
-                <w:sz w:val="28"/>
-                <w:szCs w:val="28"/>
-                <w:lang w:eastAsia="pt-PT"/>
-              </w:rPr>
-              <w:tab/>
-            </w:r>
-            <w:r>
-              <w:rPr>
-                <w:rStyle w:val="Hiperligao"/>
-                <w:noProof/>
-                <w:sz w:val="24"/>
-                <w:szCs w:val="24"/>
-              </w:rPr>
-              <w:t>JavaScript:</w:t>
-            </w:r>
-            <w:r>
-              <w:rPr>
-                <w:noProof/>
-                <w:webHidden/>
-                <w:sz w:val="24"/>
-                <w:szCs w:val="24"/>
-              </w:rPr>
-              <w:tab/>
-            </w:r>
-            <w:r>
-              <w:rPr>
-                <w:noProof/>
-                <w:webHidden/>
-                <w:sz w:val="24"/>
-                <w:szCs w:val="24"/>
-              </w:rPr>
-              <w:fldChar w:fldCharType="begin"/>
-            </w:r>
-            <w:r>
-              <w:rPr>
-                <w:noProof/>
-                <w:webHidden/>
-                <w:sz w:val="24"/>
-                <w:szCs w:val="24"/>
-              </w:rPr>
-              <w:instrText xml:space="preserve"> PAGEREF _Toc178509486 \h </w:instrText>
-            </w:r>
-            <w:r>
-              <w:rPr>
-                <w:noProof/>
-                <w:webHidden/>
-                <w:sz w:val="24"/>
-                <w:szCs w:val="24"/>
-              </w:rPr>
-            </w:r>
-            <w:r>
-              <w:rPr>
-                <w:noProof/>
-                <w:webHidden/>
-                <w:sz w:val="24"/>
-                <w:szCs w:val="24"/>
-              </w:rPr>
-              <w:fldChar w:fldCharType="separate"/>
-            </w:r>
-            <w:r>
-              <w:rPr>
-                <w:noProof/>
-                <w:webHidden/>
-                <w:sz w:val="24"/>
-                <w:szCs w:val="24"/>
-              </w:rPr>
-              <w:t>14</w:t>
-            </w:r>
-            <w:r>
-              <w:rPr>
-                <w:noProof/>
-                <w:webHidden/>
-                <w:sz w:val="24"/>
-                <w:szCs w:val="24"/>
-              </w:rPr>
-              <w:fldChar w:fldCharType="end"/>
-            </w:r>
-          </w:hyperlink>
-        </w:p>
-        <w:p>
-          <w:pPr>
-            <w:pStyle w:val="ndice2"/>
-            <w:tabs>
-              <w:tab w:val="left" w:pos="720"/>
-              <w:tab w:val="right" w:leader="dot" w:pos="8494"/>
-            </w:tabs>
-            <w:rPr>
-              <w:rFonts w:eastAsiaTheme="minorEastAsia"/>
-              <w:noProof/>
-              <w:sz w:val="28"/>
-              <w:szCs w:val="28"/>
-              <w:lang w:eastAsia="pt-PT"/>
-            </w:rPr>
-          </w:pPr>
-          <w:hyperlink w:anchor="_Toc178509487" w:history="1">
-            <w:r>
-              <w:rPr>
-                <w:rStyle w:val="Hiperligao"/>
-                <w:rFonts w:ascii="Symbol" w:hAnsi="Symbol"/>
-                <w:noProof/>
-                <w:sz w:val="24"/>
-                <w:szCs w:val="24"/>
-                <w:lang w:val="en-US"/>
-              </w:rPr>
-              <w:t></w:t>
-            </w:r>
-            <w:r>
-              <w:rPr>
-                <w:rFonts w:eastAsiaTheme="minorEastAsia"/>
-                <w:noProof/>
-                <w:sz w:val="28"/>
-                <w:szCs w:val="28"/>
-                <w:lang w:eastAsia="pt-PT"/>
-              </w:rPr>
-              <w:tab/>
-            </w:r>
-            <w:r>
-              <w:rPr>
-                <w:rStyle w:val="Hiperligao"/>
-                <w:noProof/>
-                <w:sz w:val="24"/>
-                <w:szCs w:val="24"/>
-                <w:lang w:val="en-US"/>
-              </w:rPr>
-              <w:t>O servidor Web (Back-End)</w:t>
-            </w:r>
-            <w:r>
-              <w:rPr>
-                <w:noProof/>
-                <w:webHidden/>
-                <w:sz w:val="24"/>
-                <w:szCs w:val="24"/>
-              </w:rPr>
-              <w:tab/>
-            </w:r>
-            <w:r>
-              <w:rPr>
-                <w:noProof/>
-                <w:webHidden/>
-                <w:sz w:val="24"/>
-                <w:szCs w:val="24"/>
-              </w:rPr>
-              <w:fldChar w:fldCharType="begin"/>
-            </w:r>
-            <w:r>
-              <w:rPr>
-                <w:noProof/>
-                <w:webHidden/>
-                <w:sz w:val="24"/>
-                <w:szCs w:val="24"/>
-              </w:rPr>
-              <w:instrText xml:space="preserve"> PAGEREF _Toc178509487 \h </w:instrText>
-            </w:r>
-            <w:r>
-              <w:rPr>
-                <w:noProof/>
-                <w:webHidden/>
-                <w:sz w:val="24"/>
-                <w:szCs w:val="24"/>
-              </w:rPr>
-            </w:r>
-            <w:r>
-              <w:rPr>
-                <w:noProof/>
-                <w:webHidden/>
-                <w:sz w:val="24"/>
-                <w:szCs w:val="24"/>
-              </w:rPr>
-              <w:fldChar w:fldCharType="separate"/>
-            </w:r>
-            <w:r>
-              <w:rPr>
-                <w:noProof/>
-                <w:webHidden/>
-                <w:sz w:val="24"/>
-                <w:szCs w:val="24"/>
-              </w:rPr>
-              <w:t>14</w:t>
-            </w:r>
-            <w:r>
-              <w:rPr>
-                <w:noProof/>
-                <w:webHidden/>
-                <w:sz w:val="24"/>
-                <w:szCs w:val="24"/>
+                <w:webHidden/>
+              </w:rPr>
+              <w:t>16</w:t>
+            </w:r>
+            <w:r>
+              <w:rPr>
+                <w:webHidden/>
               </w:rPr>
               <w:fldChar w:fldCharType="end"/>
             </w:r>
@@ -2679,51 +2217,318 @@
               <w:lang w:eastAsia="pt-PT"/>
             </w:rPr>
           </w:pPr>
-          <w:hyperlink w:anchor="_Toc178509488" w:history="1">
+          <w:hyperlink w:anchor="_Toc178636623" w:history="1">
             <w:r>
               <w:rPr>
                 <w:rStyle w:val="Hiperligao"/>
                 <w:rFonts w:ascii="Symbol" w:hAnsi="Symbol"/>
                 <w:noProof/>
+                <w:lang w:val="en-US"/>
+              </w:rPr>
+              <w:t></w:t>
+            </w:r>
+            <w:r>
+              <w:rPr>
+                <w:rFonts w:eastAsiaTheme="minorEastAsia"/>
+                <w:noProof/>
                 <w:sz w:val="24"/>
                 <w:szCs w:val="24"/>
-              </w:rPr>
-              <w:t></w:t>
+                <w:lang w:eastAsia="pt-PT"/>
+              </w:rPr>
+              <w:tab/>
+            </w:r>
+            <w:r>
+              <w:rPr>
+                <w:rStyle w:val="Hiperligao"/>
+                <w:noProof/>
+                <w:lang w:val="en-US"/>
+              </w:rPr>
+              <w:t>O Web site (Front-End)</w:t>
+            </w:r>
+            <w:r>
+              <w:rPr>
+                <w:noProof/>
+                <w:webHidden/>
+              </w:rPr>
+              <w:tab/>
+            </w:r>
+            <w:r>
+              <w:rPr>
+                <w:noProof/>
+                <w:webHidden/>
+              </w:rPr>
+              <w:fldChar w:fldCharType="begin"/>
+            </w:r>
+            <w:r>
+              <w:rPr>
+                <w:noProof/>
+                <w:webHidden/>
+              </w:rPr>
+              <w:instrText xml:space="preserve"> PAGEREF _Toc178636623 \h </w:instrText>
+            </w:r>
+            <w:r>
+              <w:rPr>
+                <w:noProof/>
+                <w:webHidden/>
+              </w:rPr>
+            </w:r>
+            <w:r>
+              <w:rPr>
+                <w:noProof/>
+                <w:webHidden/>
+              </w:rPr>
+              <w:fldChar w:fldCharType="separate"/>
+            </w:r>
+            <w:r>
+              <w:rPr>
+                <w:noProof/>
+                <w:webHidden/>
+              </w:rPr>
+              <w:t>16</w:t>
+            </w:r>
+            <w:r>
+              <w:rPr>
+                <w:noProof/>
+                <w:webHidden/>
+              </w:rPr>
+              <w:fldChar w:fldCharType="end"/>
+            </w:r>
+          </w:hyperlink>
+        </w:p>
+        <w:p>
+          <w:pPr>
+            <w:pStyle w:val="ndice3"/>
+            <w:tabs>
+              <w:tab w:val="left" w:pos="960"/>
+              <w:tab w:val="right" w:leader="dot" w:pos="8494"/>
+            </w:tabs>
+            <w:rPr>
+              <w:rFonts w:eastAsiaTheme="minorEastAsia"/>
+              <w:noProof/>
+              <w:sz w:val="24"/>
+              <w:szCs w:val="24"/>
+              <w:lang w:eastAsia="pt-PT"/>
+            </w:rPr>
+          </w:pPr>
+          <w:hyperlink w:anchor="_Toc178636624" w:history="1">
+            <w:r>
+              <w:rPr>
+                <w:rStyle w:val="Hiperligao"/>
+                <w:rFonts w:ascii="Wingdings" w:hAnsi="Wingdings"/>
+                <w:noProof/>
+              </w:rPr>
+              <w:t></w:t>
             </w:r>
             <w:r>
               <w:rPr>
                 <w:rFonts w:eastAsiaTheme="minorEastAsia"/>
-                <w:noProof/>
-                <w:sz w:val="28"/>
-                <w:szCs w:val="28"/>
-                <w:lang w:eastAsia="pt-PT"/>
-              </w:rPr>
-              <w:tab/>
-            </w:r>
-            <w:r>
-              <w:rPr>
-                <w:rStyle w:val="Hiperligao"/>
                 <w:noProof/>
                 <w:sz w:val="24"/>
                 <w:szCs w:val="24"/>
-              </w:rPr>
-              <w:t>Base de Dados</w:t>
-            </w:r>
-            <w:r>
-              <w:rPr>
-                <w:noProof/>
-                <w:webHidden/>
+                <w:lang w:eastAsia="pt-PT"/>
+              </w:rPr>
+              <w:tab/>
+            </w:r>
+            <w:r>
+              <w:rPr>
+                <w:rStyle w:val="Hiperligao"/>
+                <w:noProof/>
+              </w:rPr>
+              <w:t>HTML 5:</w:t>
+            </w:r>
+            <w:r>
+              <w:rPr>
+                <w:noProof/>
+                <w:webHidden/>
+              </w:rPr>
+              <w:tab/>
+            </w:r>
+            <w:r>
+              <w:rPr>
+                <w:noProof/>
+                <w:webHidden/>
+              </w:rPr>
+              <w:fldChar w:fldCharType="begin"/>
+            </w:r>
+            <w:r>
+              <w:rPr>
+                <w:noProof/>
+                <w:webHidden/>
+              </w:rPr>
+              <w:instrText xml:space="preserve"> PAGEREF _Toc178636624 \h </w:instrText>
+            </w:r>
+            <w:r>
+              <w:rPr>
+                <w:noProof/>
+                <w:webHidden/>
+              </w:rPr>
+            </w:r>
+            <w:r>
+              <w:rPr>
+                <w:noProof/>
+                <w:webHidden/>
+              </w:rPr>
+              <w:fldChar w:fldCharType="separate"/>
+            </w:r>
+            <w:r>
+              <w:rPr>
+                <w:noProof/>
+                <w:webHidden/>
+              </w:rPr>
+              <w:t>16</w:t>
+            </w:r>
+            <w:r>
+              <w:rPr>
+                <w:noProof/>
+                <w:webHidden/>
+              </w:rPr>
+              <w:fldChar w:fldCharType="end"/>
+            </w:r>
+          </w:hyperlink>
+        </w:p>
+        <w:p>
+          <w:pPr>
+            <w:pStyle w:val="ndice3"/>
+            <w:tabs>
+              <w:tab w:val="left" w:pos="960"/>
+              <w:tab w:val="right" w:leader="dot" w:pos="8494"/>
+            </w:tabs>
+            <w:rPr>
+              <w:rFonts w:eastAsiaTheme="minorEastAsia"/>
+              <w:noProof/>
+              <w:sz w:val="24"/>
+              <w:szCs w:val="24"/>
+              <w:lang w:eastAsia="pt-PT"/>
+            </w:rPr>
+          </w:pPr>
+          <w:hyperlink w:anchor="_Toc178636625" w:history="1">
+            <w:r>
+              <w:rPr>
+                <w:rStyle w:val="Hiperligao"/>
+                <w:rFonts w:ascii="Wingdings" w:hAnsi="Wingdings"/>
+                <w:noProof/>
+              </w:rPr>
+              <w:t></w:t>
+            </w:r>
+            <w:r>
+              <w:rPr>
+                <w:rFonts w:eastAsiaTheme="minorEastAsia"/>
+                <w:noProof/>
                 <w:sz w:val="24"/>
                 <w:szCs w:val="24"/>
+                <w:lang w:eastAsia="pt-PT"/>
               </w:rPr>
               <w:tab/>
             </w:r>
             <w:r>
               <w:rPr>
-                <w:noProof/>
-                <w:webHidden/>
+                <w:rStyle w:val="Hiperligao"/>
+                <w:noProof/>
+              </w:rPr>
+              <w:t>CSS 3:</w:t>
+            </w:r>
+            <w:r>
+              <w:rPr>
+                <w:noProof/>
+                <w:webHidden/>
+              </w:rPr>
+              <w:tab/>
+            </w:r>
+            <w:r>
+              <w:rPr>
+                <w:noProof/>
+                <w:webHidden/>
+              </w:rPr>
+              <w:fldChar w:fldCharType="begin"/>
+            </w:r>
+            <w:r>
+              <w:rPr>
+                <w:noProof/>
+                <w:webHidden/>
+              </w:rPr>
+              <w:instrText xml:space="preserve"> PAGEREF _Toc178636625 \h </w:instrText>
+            </w:r>
+            <w:r>
+              <w:rPr>
+                <w:noProof/>
+                <w:webHidden/>
+              </w:rPr>
+            </w:r>
+            <w:r>
+              <w:rPr>
+                <w:noProof/>
+                <w:webHidden/>
+              </w:rPr>
+              <w:fldChar w:fldCharType="separate"/>
+            </w:r>
+            <w:r>
+              <w:rPr>
+                <w:noProof/>
+                <w:webHidden/>
+              </w:rPr>
+              <w:t>16</w:t>
+            </w:r>
+            <w:r>
+              <w:rPr>
+                <w:noProof/>
+                <w:webHidden/>
+              </w:rPr>
+              <w:fldChar w:fldCharType="end"/>
+            </w:r>
+          </w:hyperlink>
+        </w:p>
+        <w:p>
+          <w:pPr>
+            <w:pStyle w:val="ndice3"/>
+            <w:tabs>
+              <w:tab w:val="left" w:pos="960"/>
+              <w:tab w:val="right" w:leader="dot" w:pos="8494"/>
+            </w:tabs>
+            <w:rPr>
+              <w:rFonts w:eastAsiaTheme="minorEastAsia"/>
+              <w:noProof/>
+              <w:sz w:val="24"/>
+              <w:szCs w:val="24"/>
+              <w:lang w:eastAsia="pt-PT"/>
+            </w:rPr>
+          </w:pPr>
+          <w:hyperlink w:anchor="_Toc178636626" w:history="1">
+            <w:r>
+              <w:rPr>
+                <w:rStyle w:val="Hiperligao"/>
+                <w:rFonts w:ascii="Wingdings" w:hAnsi="Wingdings"/>
+                <w:noProof/>
+              </w:rPr>
+              <w:t></w:t>
+            </w:r>
+            <w:r>
+              <w:rPr>
+                <w:rFonts w:eastAsiaTheme="minorEastAsia"/>
+                <w:noProof/>
                 <w:sz w:val="24"/>
                 <w:szCs w:val="24"/>
+                <w:lang w:eastAsia="pt-PT"/>
+              </w:rPr>
+              <w:tab/>
+            </w:r>
+            <w:r>
+              <w:rPr>
+                <w:rStyle w:val="Hiperligao"/>
+                <w:noProof/>
+              </w:rPr>
+              <w:t>JavaScript:</w:t>
+            </w:r>
+            <w:r>
+              <w:rPr>
+                <w:noProof/>
+                <w:webHidden/>
+              </w:rPr>
+              <w:tab/>
+            </w:r>
+            <w:r>
+              <w:rPr>
+                <w:noProof/>
+                <w:webHidden/>
               </w:rPr>
               <w:fldChar w:fldCharType="begin"/>
             </w:r>
@@ -2731,25 +2536,203 @@
               <w:rPr>
                 <w:noProof/>
                 <w:webHidden/>
+              </w:rPr>
+              <w:instrText xml:space="preserve"> PAGEREF _Toc178636626 \h </w:instrText>
+            </w:r>
+            <w:r>
+              <w:rPr>
+                <w:noProof/>
+                <w:webHidden/>
+              </w:rPr>
+            </w:r>
+            <w:r>
+              <w:rPr>
+                <w:noProof/>
+                <w:webHidden/>
+              </w:rPr>
+              <w:fldChar w:fldCharType="separate"/>
+            </w:r>
+            <w:r>
+              <w:rPr>
+                <w:noProof/>
+                <w:webHidden/>
+              </w:rPr>
+              <w:t>16</w:t>
+            </w:r>
+            <w:r>
+              <w:rPr>
+                <w:noProof/>
+                <w:webHidden/>
+              </w:rPr>
+              <w:fldChar w:fldCharType="end"/>
+            </w:r>
+          </w:hyperlink>
+        </w:p>
+        <w:p>
+          <w:pPr>
+            <w:pStyle w:val="ndice2"/>
+            <w:tabs>
+              <w:tab w:val="left" w:pos="720"/>
+              <w:tab w:val="right" w:leader="dot" w:pos="8494"/>
+            </w:tabs>
+            <w:rPr>
+              <w:rFonts w:eastAsiaTheme="minorEastAsia"/>
+              <w:noProof/>
+              <w:sz w:val="24"/>
+              <w:szCs w:val="24"/>
+              <w:lang w:eastAsia="pt-PT"/>
+            </w:rPr>
+          </w:pPr>
+          <w:hyperlink w:anchor="_Toc178636627" w:history="1">
+            <w:r>
+              <w:rPr>
+                <w:rStyle w:val="Hiperligao"/>
+                <w:rFonts w:ascii="Symbol" w:hAnsi="Symbol"/>
+                <w:noProof/>
+                <w:lang w:val="en-US"/>
+              </w:rPr>
+              <w:t></w:t>
+            </w:r>
+            <w:r>
+              <w:rPr>
+                <w:rFonts w:eastAsiaTheme="minorEastAsia"/>
+                <w:noProof/>
                 <w:sz w:val="24"/>
                 <w:szCs w:val="24"/>
-              </w:rPr>
-              <w:instrText xml:space="preserve"> PAGEREF _Toc178509488 \h </w:instrText>
-            </w:r>
-            <w:r>
-              <w:rPr>
-                <w:noProof/>
-                <w:webHidden/>
+                <w:lang w:eastAsia="pt-PT"/>
+              </w:rPr>
+              <w:tab/>
+            </w:r>
+            <w:r>
+              <w:rPr>
+                <w:rStyle w:val="Hiperligao"/>
+                <w:noProof/>
+                <w:lang w:val="en-US"/>
+              </w:rPr>
+              <w:t>O servidor Web (Back-End)</w:t>
+            </w:r>
+            <w:r>
+              <w:rPr>
+                <w:noProof/>
+                <w:webHidden/>
+              </w:rPr>
+              <w:tab/>
+            </w:r>
+            <w:r>
+              <w:rPr>
+                <w:noProof/>
+                <w:webHidden/>
+              </w:rPr>
+              <w:fldChar w:fldCharType="begin"/>
+            </w:r>
+            <w:r>
+              <w:rPr>
+                <w:noProof/>
+                <w:webHidden/>
+              </w:rPr>
+              <w:instrText xml:space="preserve"> PAGEREF _Toc178636627 \h </w:instrText>
+            </w:r>
+            <w:r>
+              <w:rPr>
+                <w:noProof/>
+                <w:webHidden/>
+              </w:rPr>
+            </w:r>
+            <w:r>
+              <w:rPr>
+                <w:noProof/>
+                <w:webHidden/>
+              </w:rPr>
+              <w:fldChar w:fldCharType="separate"/>
+            </w:r>
+            <w:r>
+              <w:rPr>
+                <w:noProof/>
+                <w:webHidden/>
+              </w:rPr>
+              <w:t>16</w:t>
+            </w:r>
+            <w:r>
+              <w:rPr>
+                <w:noProof/>
+                <w:webHidden/>
+              </w:rPr>
+              <w:fldChar w:fldCharType="end"/>
+            </w:r>
+          </w:hyperlink>
+        </w:p>
+        <w:p>
+          <w:pPr>
+            <w:pStyle w:val="ndice2"/>
+            <w:tabs>
+              <w:tab w:val="left" w:pos="720"/>
+              <w:tab w:val="right" w:leader="dot" w:pos="8494"/>
+            </w:tabs>
+            <w:rPr>
+              <w:rFonts w:eastAsiaTheme="minorEastAsia"/>
+              <w:noProof/>
+              <w:sz w:val="24"/>
+              <w:szCs w:val="24"/>
+              <w:lang w:eastAsia="pt-PT"/>
+            </w:rPr>
+          </w:pPr>
+          <w:hyperlink w:anchor="_Toc178636628" w:history="1">
+            <w:r>
+              <w:rPr>
+                <w:rStyle w:val="Hiperligao"/>
+                <w:rFonts w:ascii="Symbol" w:hAnsi="Symbol"/>
+                <w:noProof/>
+              </w:rPr>
+              <w:t></w:t>
+            </w:r>
+            <w:r>
+              <w:rPr>
+                <w:rFonts w:eastAsiaTheme="minorEastAsia"/>
+                <w:noProof/>
                 <w:sz w:val="24"/>
                 <w:szCs w:val="24"/>
-              </w:rPr>
-            </w:r>
-            <w:r>
-              <w:rPr>
-                <w:noProof/>
-                <w:webHidden/>
-                <w:sz w:val="24"/>
-                <w:szCs w:val="24"/>
+                <w:lang w:eastAsia="pt-PT"/>
+              </w:rPr>
+              <w:tab/>
+            </w:r>
+            <w:r>
+              <w:rPr>
+                <w:rStyle w:val="Hiperligao"/>
+                <w:noProof/>
+              </w:rPr>
+              <w:t>Base de Dados</w:t>
+            </w:r>
+            <w:r>
+              <w:rPr>
+                <w:noProof/>
+                <w:webHidden/>
+              </w:rPr>
+              <w:tab/>
+            </w:r>
+            <w:r>
+              <w:rPr>
+                <w:noProof/>
+                <w:webHidden/>
+              </w:rPr>
+              <w:fldChar w:fldCharType="begin"/>
+            </w:r>
+            <w:r>
+              <w:rPr>
+                <w:noProof/>
+                <w:webHidden/>
+              </w:rPr>
+              <w:instrText xml:space="preserve"> PAGEREF _Toc178636628 \h </w:instrText>
+            </w:r>
+            <w:r>
+              <w:rPr>
+                <w:noProof/>
+                <w:webHidden/>
+              </w:rPr>
+            </w:r>
+            <w:r>
+              <w:rPr>
+                <w:noProof/>
+                <w:webHidden/>
               </w:rPr>
               <w:fldChar w:fldCharType="separate"/>
             </w:r>
@@ -2757,17 +2740,13 @@
               <w:rPr>
                 <w:noProof/>
                 <w:webHidden/>
-                <w:sz w:val="24"/>
-                <w:szCs w:val="24"/>
-              </w:rPr>
-              <w:t>14</w:t>
-            </w:r>
-            <w:r>
-              <w:rPr>
-                <w:noProof/>
-                <w:webHidden/>
-                <w:sz w:val="24"/>
-                <w:szCs w:val="24"/>
+              </w:rPr>
+              <w:t>16</w:t>
+            </w:r>
+            <w:r>
+              <w:rPr>
+                <w:noProof/>
+                <w:webHidden/>
               </w:rPr>
               <w:fldChar w:fldCharType="end"/>
             </w:r>
@@ -2786,12 +2765,12 @@
               <w14:ligatures w14:val="standardContextual"/>
             </w:rPr>
           </w:pPr>
-          <w:hyperlink w:anchor="_Toc178509489" w:history="1">
+          <w:hyperlink w:anchor="_Toc178636629" w:history="1">
             <w:r>
               <w:rPr>
                 <w:rStyle w:val="Hiperligao"/>
               </w:rPr>
-              <w:t>9.</w:t>
+              <w:t>10.</w:t>
             </w:r>
             <w:r>
               <w:rPr>
@@ -2827,7 +2806,7 @@
               <w:rPr>
                 <w:webHidden/>
               </w:rPr>
-              <w:instrText xml:space="preserve"> PAGEREF _Toc178509489 \h </w:instrText>
+              <w:instrText xml:space="preserve"> PAGEREF _Toc178636629 \h </w:instrText>
             </w:r>
             <w:r>
               <w:rPr>
@@ -2844,7 +2823,7 @@
               <w:rPr>
                 <w:webHidden/>
               </w:rPr>
-              <w:t>15</w:t>
+              <w:t>17</w:t>
             </w:r>
             <w:r>
               <w:rPr>
@@ -2867,12 +2846,12 @@
               <w14:ligatures w14:val="standardContextual"/>
             </w:rPr>
           </w:pPr>
-          <w:hyperlink w:anchor="_Toc178509490" w:history="1">
+          <w:hyperlink w:anchor="_Toc178636630" w:history="1">
             <w:r>
               <w:rPr>
                 <w:rStyle w:val="Hiperligao"/>
               </w:rPr>
-              <w:t>10.</w:t>
+              <w:t>11.</w:t>
             </w:r>
             <w:r>
               <w:rPr>
@@ -2908,7 +2887,7 @@
               <w:rPr>
                 <w:webHidden/>
               </w:rPr>
-              <w:instrText xml:space="preserve"> PAGEREF _Toc178509490 \h </w:instrText>
+              <w:instrText xml:space="preserve"> PAGEREF _Toc178636630 \h </w:instrText>
             </w:r>
             <w:r>
               <w:rPr>
@@ -2925,7 +2904,7 @@
               <w:rPr>
                 <w:webHidden/>
               </w:rPr>
-              <w:t>18</w:t>
+              <w:t>20</w:t>
             </w:r>
             <w:r>
               <w:rPr>
@@ -2948,12 +2927,12 @@
               <w14:ligatures w14:val="standardContextual"/>
             </w:rPr>
           </w:pPr>
-          <w:hyperlink w:anchor="_Toc178509491" w:history="1">
+          <w:hyperlink w:anchor="_Toc178636631" w:history="1">
             <w:r>
               <w:rPr>
                 <w:rStyle w:val="Hiperligao"/>
               </w:rPr>
-              <w:t>11.</w:t>
+              <w:t>12.</w:t>
             </w:r>
             <w:r>
               <w:rPr>
@@ -2989,7 +2968,7 @@
               <w:rPr>
                 <w:webHidden/>
               </w:rPr>
-              <w:instrText xml:space="preserve"> PAGEREF _Toc178509491 \h </w:instrText>
+              <w:instrText xml:space="preserve"> PAGEREF _Toc178636631 \h </w:instrText>
             </w:r>
             <w:r>
               <w:rPr>
@@ -3006,7 +2985,7 @@
               <w:rPr>
                 <w:webHidden/>
               </w:rPr>
-              <w:t>21</w:t>
+              <w:t>23</w:t>
             </w:r>
             <w:r>
               <w:rPr>
@@ -3057,7 +3036,7 @@
           <w:bCs/>
         </w:rPr>
       </w:pPr>
-      <w:bookmarkStart w:id="0" w:name="_Toc178509465"/>
+      <w:bookmarkStart w:id="0" w:name="_Toc178636604"/>
       <w:r>
         <w:t>INTRODUÇÃO</w:t>
       </w:r>
@@ -3256,7 +3235,7 @@
           <w14:ligatures w14:val="none"/>
         </w:rPr>
       </w:pPr>
-      <w:bookmarkStart w:id="1" w:name="_Toc178509466"/>
+      <w:bookmarkStart w:id="1" w:name="_Toc178636605"/>
       <w:r>
         <w:t>pROBLEMÁTICA</w:t>
       </w:r>
@@ -3300,7 +3279,7 @@
           <w:szCs w:val="28"/>
         </w:rPr>
       </w:pPr>
-      <w:bookmarkStart w:id="2" w:name="_Toc178509467"/>
+      <w:bookmarkStart w:id="2" w:name="_Toc178636606"/>
       <w:r>
         <w:rPr>
           <w:rStyle w:val="Ttulo3Carter"/>
@@ -3360,7 +3339,7 @@
           <w:szCs w:val="28"/>
         </w:rPr>
       </w:pPr>
-      <w:bookmarkStart w:id="3" w:name="_Toc178509468"/>
+      <w:bookmarkStart w:id="3" w:name="_Toc178636607"/>
       <w:r>
         <w:rPr>
           <w:rStyle w:val="Ttulo3Carter"/>
@@ -3459,7 +3438,7 @@
           <w:szCs w:val="28"/>
         </w:rPr>
       </w:pPr>
-      <w:bookmarkStart w:id="4" w:name="_Toc178509469"/>
+      <w:bookmarkStart w:id="4" w:name="_Toc178636608"/>
       <w:r>
         <w:rPr>
           <w:rStyle w:val="Ttulo3Carter"/>
@@ -3494,23 +3473,21 @@
           <w:sz w:val="28"/>
           <w:szCs w:val="28"/>
         </w:rPr>
-        <w:t xml:space="preserve">s horários das aulas são exibidos em placards físicos nas portas das salas, o que obriga discentes e docentes a fazer o registo das informações manualmente, seja através de fotografias ou anotações em papel. Quando ocorrem alterações de horários, salas de aula </w:t>
-      </w:r>
-      <w:proofErr w:type="gramStart"/>
-      <w:r>
-        <w:rPr>
-          <w:sz w:val="28"/>
-          <w:szCs w:val="28"/>
-        </w:rPr>
-        <w:t>ou  docentes</w:t>
-      </w:r>
-      <w:proofErr w:type="gramEnd"/>
-      <w:r>
-        <w:rPr>
-          <w:sz w:val="28"/>
-          <w:szCs w:val="28"/>
-        </w:rPr>
-        <w:t>, tais modificações não são imediatamente refletidas nos placards. Mesmo quando são atualizadas, essas mudanças podem não ser notadas por todos. Esta situação resulta frequentemente em informações desatualizadas, causando diversos problemas, tais como atrasos, falta de comparência às aulas, deslocamento para salas erradas e falta de preparação adequada para as aulas.</w:t>
+        <w:t>s horários das aulas são exibidos em placards físicos nas portas das salas, o que obriga discentes e docentes a fazer o registo das informações manualmente, seja através de fotografias ou anotações em papel. Quando ocorrem alterações de horários, salas de aula ou</w:t>
+      </w:r>
+      <w:r>
+        <w:rPr>
+          <w:sz w:val="28"/>
+          <w:szCs w:val="28"/>
+        </w:rPr>
+        <w:t xml:space="preserve"> </w:t>
+      </w:r>
+      <w:r>
+        <w:rPr>
+          <w:sz w:val="28"/>
+          <w:szCs w:val="28"/>
+        </w:rPr>
+        <w:t>docentes, tais modificações não são imediatamente refletidas nos placards. Mesmo quando são atualizadas, essas mudanças podem não ser notadas por todos. Esta situação resulta frequentemente em informações desatualizadas, causando diversos problemas, tais como atrasos, falta de comparência às aulas, deslocamento para salas erradas e falta de preparação adequada para as aulas.</w:t>
       </w:r>
     </w:p>
     <w:p>
@@ -3538,7 +3515,7 @@
           <w:szCs w:val="28"/>
         </w:rPr>
       </w:pPr>
-      <w:bookmarkStart w:id="5" w:name="_Toc178509470"/>
+      <w:bookmarkStart w:id="5" w:name="_Toc178636609"/>
       <w:r>
         <w:rPr>
           <w:rStyle w:val="Ttulo3Carter"/>
@@ -3595,7 +3572,7 @@
       <w:pPr>
         <w:pStyle w:val="Ttulo1"/>
       </w:pPr>
-      <w:bookmarkStart w:id="6" w:name="_Toc178509471"/>
+      <w:bookmarkStart w:id="6" w:name="_Toc178636610"/>
       <w:r>
         <w:t>HIPÓTESE</w:t>
       </w:r>
@@ -3683,7 +3660,7 @@
           <w:lang w:eastAsia="pt-PT"/>
         </w:rPr>
       </w:pPr>
-      <w:bookmarkStart w:id="7" w:name="_Toc178509472"/>
+      <w:bookmarkStart w:id="7" w:name="_Toc178636611"/>
       <w:r>
         <w:rPr>
           <w:rStyle w:val="Ttulo3Carter"/>
@@ -3735,25 +3712,7 @@
           <w:szCs w:val="28"/>
           <w:lang w:eastAsia="pt-PT"/>
         </w:rPr>
-        <w:t xml:space="preserve">O discente terá acesso a toda a informação necessária de forma unificada e atualizada, incluindo dados como preçário, contacto, localização, eventos e redes </w:t>
-      </w:r>
-      <w:proofErr w:type="gramStart"/>
-      <w:r>
-        <w:rPr>
-          <w:sz w:val="28"/>
-          <w:szCs w:val="28"/>
-          <w:lang w:eastAsia="pt-PT"/>
-        </w:rPr>
-        <w:t>sociais ,</w:t>
-      </w:r>
-      <w:proofErr w:type="gramEnd"/>
-      <w:r>
-        <w:rPr>
-          <w:sz w:val="28"/>
-          <w:szCs w:val="28"/>
-          <w:lang w:eastAsia="pt-PT"/>
-        </w:rPr>
-        <w:t xml:space="preserve"> além de contar com o suporte de um </w:t>
+        <w:t xml:space="preserve">O discente terá acesso a toda a informação necessária de forma unificada e atualizada, incluindo dados como preçário, contacto, localização, eventos e redes sociais, além de contar com o suporte de um </w:t>
       </w:r>
       <w:proofErr w:type="spellStart"/>
       <w:r>
@@ -3809,7 +3768,7 @@
           <w:lang w:eastAsia="pt-PT"/>
         </w:rPr>
       </w:pPr>
-      <w:bookmarkStart w:id="8" w:name="_Toc178509473"/>
+      <w:bookmarkStart w:id="8" w:name="_Toc178636612"/>
       <w:r>
         <w:rPr>
           <w:rStyle w:val="Ttulo3Carter"/>
@@ -3881,16 +3840,14 @@
         </w:rPr>
         <w:t xml:space="preserve"> esperar pelo final trimestre para saber a sua avaliação final. Todas as avaliações serão disponibilizadas no portal pelos professores de cada disciplina, garantindo que os discentes </w:t>
       </w:r>
-      <w:proofErr w:type="gramStart"/>
       <w:r>
         <w:rPr>
           <w:sz w:val="28"/>
           <w:szCs w:val="28"/>
           <w:lang w:eastAsia="pt-PT"/>
         </w:rPr>
-        <w:t>tenham  acesso</w:t>
-      </w:r>
-      <w:proofErr w:type="gramEnd"/>
+        <w:t>tenham acesso</w:t>
+      </w:r>
       <w:r>
         <w:rPr>
           <w:sz w:val="28"/>
@@ -3927,7 +3884,7 @@
           <w:lang w:eastAsia="pt-PT"/>
         </w:rPr>
       </w:pPr>
-      <w:bookmarkStart w:id="9" w:name="_Toc178509474"/>
+      <w:bookmarkStart w:id="9" w:name="_Toc178636613"/>
       <w:r>
         <w:rPr>
           <w:rStyle w:val="Ttulo3Carter"/>
@@ -4027,7 +3984,7 @@
           <w:lang w:eastAsia="pt-PT"/>
         </w:rPr>
       </w:pPr>
-      <w:bookmarkStart w:id="10" w:name="_Toc178509475"/>
+      <w:bookmarkStart w:id="10" w:name="_Toc178636614"/>
       <w:r>
         <w:rPr>
           <w:rStyle w:val="Ttulo3Carter"/>
@@ -4132,7 +4089,7 @@
         <w:pStyle w:val="Ttulo1"/>
         <w:spacing w:line="360" w:lineRule="auto"/>
       </w:pPr>
-      <w:bookmarkStart w:id="11" w:name="_Toc178509476"/>
+      <w:bookmarkStart w:id="11" w:name="_Toc178636615"/>
       <w:r>
         <w:t>OBJETIVOS</w:t>
       </w:r>
@@ -4146,7 +4103,7 @@
           <w:sz w:val="32"/>
         </w:rPr>
       </w:pPr>
-      <w:bookmarkStart w:id="12" w:name="_Toc178509477"/>
+      <w:bookmarkStart w:id="12" w:name="_Toc178636616"/>
       <w:r>
         <w:t>Geral</w:t>
       </w:r>
@@ -4226,7 +4183,7 @@
           <w:sz w:val="32"/>
         </w:rPr>
       </w:pPr>
-      <w:bookmarkStart w:id="13" w:name="_Toc178509478"/>
+      <w:bookmarkStart w:id="13" w:name="_Toc178636617"/>
       <w:r>
         <w:t>Específicos</w:t>
       </w:r>
@@ -4516,7 +4473,7 @@
       <w:r>
         <w:br w:type="page"/>
       </w:r>
-      <w:bookmarkStart w:id="14" w:name="_Toc178509479"/>
+      <w:bookmarkStart w:id="14" w:name="_Toc178636618"/>
       <w:r>
         <w:t>PÚBLICO-ALVO</w:t>
       </w:r>
@@ -4656,7 +4613,7 @@
       <w:pPr>
         <w:pStyle w:val="Ttulo1"/>
       </w:pPr>
-      <w:bookmarkStart w:id="15" w:name="_Toc178509480"/>
+      <w:bookmarkStart w:id="15" w:name="_Toc178636619"/>
       <w:r>
         <w:t>tarefas principais</w:t>
       </w:r>
@@ -4981,7 +4938,7 @@
         <w:pStyle w:val="Ttulo1"/>
         <w:spacing w:line="276" w:lineRule="auto"/>
       </w:pPr>
-      <w:bookmarkStart w:id="16" w:name="_Toc178509481"/>
+      <w:bookmarkStart w:id="16" w:name="_Toc178636620"/>
       <w:r>
         <w:t>Levantamento de requisitos</w:t>
       </w:r>
@@ -5725,13 +5682,650 @@
     <w:p>
       <w:pPr>
         <w:pStyle w:val="Ttulo1"/>
+      </w:pPr>
+      <w:bookmarkStart w:id="17" w:name="_Toc178636621"/>
+      <w:r>
+        <w:t>Casos de uso</w:t>
+      </w:r>
+      <w:bookmarkEnd w:id="17"/>
+    </w:p>
+    <w:p>
+      <w:pPr>
+        <w:rPr>
+          <w:sz w:val="28"/>
+          <w:szCs w:val="28"/>
+        </w:rPr>
+      </w:pPr>
+      <w:r>
+        <w:rPr>
+          <w:noProof/>
+        </w:rPr>
+        <mc:AlternateContent>
+          <mc:Choice Requires="wps">
+            <w:drawing>
+              <wp:anchor distT="0" distB="0" distL="114300" distR="114300" simplePos="0" relativeHeight="251665408" behindDoc="0" locked="0" layoutInCell="1" allowOverlap="1" wp14:anchorId="45A9ADF5" wp14:editId="0EA2A126">
+                <wp:simplePos x="0" y="0"/>
+                <wp:positionH relativeFrom="column">
+                  <wp:posOffset>375285</wp:posOffset>
+                </wp:positionH>
+                <wp:positionV relativeFrom="paragraph">
+                  <wp:posOffset>250825</wp:posOffset>
+                </wp:positionV>
+                <wp:extent cx="4960620" cy="3535680"/>
+                <wp:effectExtent l="0" t="0" r="0" b="7620"/>
+                <wp:wrapNone/>
+                <wp:docPr id="1798284101" name="Caixa de texto 6"/>
+                <wp:cNvGraphicFramePr/>
+                <a:graphic xmlns:a="http://schemas.openxmlformats.org/drawingml/2006/main">
+                  <a:graphicData uri="http://schemas.microsoft.com/office/word/2010/wordprocessingShape">
+                    <wps:wsp>
+                      <wps:cNvSpPr txBox="1"/>
+                      <wps:spPr>
+                        <a:xfrm>
+                          <a:off x="0" y="0"/>
+                          <a:ext cx="4960620" cy="3535680"/>
+                        </a:xfrm>
+                        <a:prstGeom prst="rect">
+                          <a:avLst/>
+                        </a:prstGeom>
+                        <a:solidFill>
+                          <a:schemeClr val="lt1"/>
+                        </a:solidFill>
+                        <a:ln w="6350">
+                          <a:noFill/>
+                        </a:ln>
+                      </wps:spPr>
+                      <wps:txbx>
+                        <w:txbxContent>
+                          <w:p>
+                            <w:r>
+                              <w:rPr>
+                                <w:noProof/>
+                              </w:rPr>
+                              <w:drawing>
+                                <wp:inline distT="0" distB="0" distL="0" distR="0" wp14:anchorId="0A2C8894" wp14:editId="142D65B5">
+                                  <wp:extent cx="4767144" cy="3409950"/>
+                                  <wp:effectExtent l="0" t="0" r="0" b="0"/>
+                                  <wp:docPr id="1534145224" name="Imagem 7" descr="Uma imagem com captura de ecrã, texto, círculo, lua&#10;&#10;Descrição gerada automaticamente"/>
+                                  <wp:cNvGraphicFramePr>
+                                    <a:graphicFrameLocks xmlns:a="http://schemas.openxmlformats.org/drawingml/2006/main" noChangeAspect="1"/>
+                                  </wp:cNvGraphicFramePr>
+                                  <a:graphic xmlns:a="http://schemas.openxmlformats.org/drawingml/2006/main">
+                                    <a:graphicData uri="http://schemas.openxmlformats.org/drawingml/2006/picture">
+                                      <pic:pic xmlns:pic="http://schemas.openxmlformats.org/drawingml/2006/picture">
+                                        <pic:nvPicPr>
+                                          <pic:cNvPr id="1534145224" name="Imagem 7" descr="Uma imagem com captura de ecrã, texto, círculo, lua&#10;&#10;Descrição gerada automaticamente"/>
+                                          <pic:cNvPicPr/>
+                                        </pic:nvPicPr>
+                                        <pic:blipFill>
+                                          <a:blip r:embed="rId10">
+                                            <a:extLst>
+                                              <a:ext uri="{28A0092B-C50C-407E-A947-70E740481C1C}">
+                                                <a14:useLocalDpi xmlns:a14="http://schemas.microsoft.com/office/drawing/2010/main" val="0"/>
+                                              </a:ext>
+                                            </a:extLst>
+                                          </a:blip>
+                                          <a:stretch>
+                                            <a:fillRect/>
+                                          </a:stretch>
+                                        </pic:blipFill>
+                                        <pic:spPr>
+                                          <a:xfrm>
+                                            <a:off x="0" y="0"/>
+                                            <a:ext cx="4771632" cy="3413160"/>
+                                          </a:xfrm>
+                                          <a:prstGeom prst="rect">
+                                            <a:avLst/>
+                                          </a:prstGeom>
+                                        </pic:spPr>
+                                      </pic:pic>
+                                    </a:graphicData>
+                                  </a:graphic>
+                                </wp:inline>
+                              </w:drawing>
+                            </w:r>
+                          </w:p>
+                        </w:txbxContent>
+                      </wps:txbx>
+                      <wps:bodyPr rot="0" spcFirstLastPara="0" vertOverflow="overflow" horzOverflow="overflow" vert="horz" wrap="square" lIns="91440" tIns="45720" rIns="91440" bIns="45720" numCol="1" spcCol="0" rtlCol="0" fromWordArt="0" anchor="t" anchorCtr="0" forceAA="0" compatLnSpc="1">
+                        <a:prstTxWarp prst="textNoShape">
+                          <a:avLst/>
+                        </a:prstTxWarp>
+                        <a:noAutofit/>
+                      </wps:bodyPr>
+                    </wps:wsp>
+                  </a:graphicData>
+                </a:graphic>
+                <wp14:sizeRelH relativeFrom="margin">
+                  <wp14:pctWidth>0</wp14:pctWidth>
+                </wp14:sizeRelH>
+                <wp14:sizeRelV relativeFrom="margin">
+                  <wp14:pctHeight>0</wp14:pctHeight>
+                </wp14:sizeRelV>
+              </wp:anchor>
+            </w:drawing>
+          </mc:Choice>
+          <mc:Fallback>
+            <w:pict>
+              <v:shape w14:anchorId="45A9ADF5" id="Caixa de texto 6" o:spid="_x0000_s1027" type="#_x0000_t202" style="position:absolute;margin-left:29.55pt;margin-top:19.75pt;width:390.6pt;height:278.4pt;z-index:251665408;visibility:visible;mso-wrap-style:square;mso-width-percent:0;mso-height-percent:0;mso-wrap-distance-left:9pt;mso-wrap-distance-top:0;mso-wrap-distance-right:9pt;mso-wrap-distance-bottom:0;mso-position-horizontal:absolute;mso-position-horizontal-relative:text;mso-position-vertical:absolute;mso-position-vertical-relative:text;mso-width-percent:0;mso-height-percent:0;mso-width-relative:margin;mso-height-relative:margin;v-text-anchor:top" o:gfxdata="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" fillcolor="white [3201]" stroked="f" strokeweight=".5pt">
+                <v:textbox>
+                  <w:txbxContent>
+                    <w:p>
+                      <w:r>
+                        <w:rPr>
+                          <w:noProof/>
+                        </w:rPr>
+                        <w:drawing>
+                          <wp:inline distT="0" distB="0" distL="0" distR="0" wp14:anchorId="0A2C8894" wp14:editId="142D65B5">
+                            <wp:extent cx="4767144" cy="3409950"/>
+                            <wp:effectExtent l="0" t="0" r="0" b="0"/>
+                            <wp:docPr id="1534145224" name="Imagem 7" descr="Uma imagem com captura de ecrã, texto, círculo, lua&#10;&#10;Descrição gerada automaticamente"/>
+                            <wp:cNvGraphicFramePr>
+                              <a:graphicFrameLocks xmlns:a="http://schemas.openxmlformats.org/drawingml/2006/main" noChangeAspect="1"/>
+                            </wp:cNvGraphicFramePr>
+                            <a:graphic xmlns:a="http://schemas.openxmlformats.org/drawingml/2006/main">
+                              <a:graphicData uri="http://schemas.openxmlformats.org/drawingml/2006/picture">
+                                <pic:pic xmlns:pic="http://schemas.openxmlformats.org/drawingml/2006/picture">
+                                  <pic:nvPicPr>
+                                    <pic:cNvPr id="1534145224" name="Imagem 7" descr="Uma imagem com captura de ecrã, texto, círculo, lua&#10;&#10;Descrição gerada automaticamente"/>
+                                    <pic:cNvPicPr/>
+                                  </pic:nvPicPr>
+                                  <pic:blipFill>
+                                    <a:blip r:embed="rId10">
+                                      <a:extLst>
+                                        <a:ext uri="{28A0092B-C50C-407E-A947-70E740481C1C}">
+                                          <a14:useLocalDpi xmlns:a14="http://schemas.microsoft.com/office/drawing/2010/main" val="0"/>
+                                        </a:ext>
+                                      </a:extLst>
+                                    </a:blip>
+                                    <a:stretch>
+                                      <a:fillRect/>
+                                    </a:stretch>
+                                  </pic:blipFill>
+                                  <pic:spPr>
+                                    <a:xfrm>
+                                      <a:off x="0" y="0"/>
+                                      <a:ext cx="4771632" cy="3413160"/>
+                                    </a:xfrm>
+                                    <a:prstGeom prst="rect">
+                                      <a:avLst/>
+                                    </a:prstGeom>
+                                  </pic:spPr>
+                                </pic:pic>
+                              </a:graphicData>
+                            </a:graphic>
+                          </wp:inline>
+                        </w:drawing>
+                      </w:r>
+                    </w:p>
+                  </w:txbxContent>
+                </v:textbox>
+              </v:shape>
+            </w:pict>
+          </mc:Fallback>
+        </mc:AlternateContent>
+      </w:r>
+      <w:r>
+        <w:rPr>
+          <w:b/>
+          <w:bCs/>
+          <w:sz w:val="28"/>
+          <w:szCs w:val="28"/>
+        </w:rPr>
+        <w:t>Perfil</w:t>
+      </w:r>
+      <w:r>
+        <w:rPr>
+          <w:sz w:val="28"/>
+          <w:szCs w:val="28"/>
+        </w:rPr>
+        <w:t xml:space="preserve">: </w:t>
+      </w:r>
+      <w:r>
+        <w:rPr>
+          <w:i/>
+          <w:iCs/>
+          <w:sz w:val="28"/>
+          <w:szCs w:val="28"/>
+        </w:rPr>
+        <w:t>Aluno</w:t>
+      </w:r>
+    </w:p>
+    <w:p/>
+    <w:p/>
+    <w:p/>
+    <w:p/>
+    <w:p/>
+    <w:p/>
+    <w:p/>
+    <w:p/>
+    <w:p/>
+    <w:p/>
+    <w:p/>
+    <w:p/>
+    <w:p/>
+    <w:p>
+      <w:r>
+        <w:rPr>
+          <w:noProof/>
+        </w:rPr>
+        <mc:AlternateContent>
+          <mc:Choice Requires="wps">
+            <w:drawing>
+              <wp:anchor distT="0" distB="0" distL="114300" distR="114300" simplePos="0" relativeHeight="251667456" behindDoc="0" locked="0" layoutInCell="1" allowOverlap="1" wp14:anchorId="344AD6A3" wp14:editId="598E131C">
+                <wp:simplePos x="0" y="0"/>
+                <wp:positionH relativeFrom="margin">
+                  <wp:posOffset>382270</wp:posOffset>
+                </wp:positionH>
+                <wp:positionV relativeFrom="paragraph">
+                  <wp:posOffset>461645</wp:posOffset>
+                </wp:positionV>
+                <wp:extent cx="4960620" cy="3535680"/>
+                <wp:effectExtent l="0" t="0" r="0" b="7620"/>
+                <wp:wrapNone/>
+                <wp:docPr id="144244071" name="Caixa de texto 6"/>
+                <wp:cNvGraphicFramePr/>
+                <a:graphic xmlns:a="http://schemas.openxmlformats.org/drawingml/2006/main">
+                  <a:graphicData uri="http://schemas.microsoft.com/office/word/2010/wordprocessingShape">
+                    <wps:wsp>
+                      <wps:cNvSpPr txBox="1"/>
+                      <wps:spPr>
+                        <a:xfrm>
+                          <a:off x="0" y="0"/>
+                          <a:ext cx="4960620" cy="3535680"/>
+                        </a:xfrm>
+                        <a:prstGeom prst="rect">
+                          <a:avLst/>
+                        </a:prstGeom>
+                        <a:solidFill>
+                          <a:schemeClr val="lt1"/>
+                        </a:solidFill>
+                        <a:ln w="6350">
+                          <a:noFill/>
+                        </a:ln>
+                      </wps:spPr>
+                      <wps:txbx>
+                        <w:txbxContent>
+                          <w:p>
+                            <w:r>
+                              <w:rPr>
+                                <w:noProof/>
+                              </w:rPr>
+                              <w:drawing>
+                                <wp:inline distT="0" distB="0" distL="0" distR="0" wp14:anchorId="3AB3FD48" wp14:editId="1CE42A76">
+                                  <wp:extent cx="4771390" cy="3413125"/>
+                                  <wp:effectExtent l="0" t="0" r="0" b="0"/>
+                                  <wp:docPr id="407640135" name="Imagem 8" descr="Uma imagem com captura de ecrã, círculo, texto, lua&#10;&#10;Descrição gerada automaticamente"/>
+                                  <wp:cNvGraphicFramePr>
+                                    <a:graphicFrameLocks xmlns:a="http://schemas.openxmlformats.org/drawingml/2006/main" noChangeAspect="1"/>
+                                  </wp:cNvGraphicFramePr>
+                                  <a:graphic xmlns:a="http://schemas.openxmlformats.org/drawingml/2006/main">
+                                    <a:graphicData uri="http://schemas.openxmlformats.org/drawingml/2006/picture">
+                                      <pic:pic xmlns:pic="http://schemas.openxmlformats.org/drawingml/2006/picture">
+                                        <pic:nvPicPr>
+                                          <pic:cNvPr id="407640135" name="Imagem 8" descr="Uma imagem com captura de ecrã, círculo, texto, lua&#10;&#10;Descrição gerada automaticamente"/>
+                                          <pic:cNvPicPr/>
+                                        </pic:nvPicPr>
+                                        <pic:blipFill>
+                                          <a:blip r:embed="rId11">
+                                            <a:extLst>
+                                              <a:ext uri="{28A0092B-C50C-407E-A947-70E740481C1C}">
+                                                <a14:useLocalDpi xmlns:a14="http://schemas.microsoft.com/office/drawing/2010/main" val="0"/>
+                                              </a:ext>
+                                            </a:extLst>
+                                          </a:blip>
+                                          <a:stretch>
+                                            <a:fillRect/>
+                                          </a:stretch>
+                                        </pic:blipFill>
+                                        <pic:spPr>
+                                          <a:xfrm>
+                                            <a:off x="0" y="0"/>
+                                            <a:ext cx="4771390" cy="3413125"/>
+                                          </a:xfrm>
+                                          <a:prstGeom prst="rect">
+                                            <a:avLst/>
+                                          </a:prstGeom>
+                                        </pic:spPr>
+                                      </pic:pic>
+                                    </a:graphicData>
+                                  </a:graphic>
+                                </wp:inline>
+                              </w:drawing>
+                            </w:r>
+                          </w:p>
+                        </w:txbxContent>
+                      </wps:txbx>
+                      <wps:bodyPr rot="0" spcFirstLastPara="0" vertOverflow="overflow" horzOverflow="overflow" vert="horz" wrap="square" lIns="91440" tIns="45720" rIns="91440" bIns="45720" numCol="1" spcCol="0" rtlCol="0" fromWordArt="0" anchor="t" anchorCtr="0" forceAA="0" compatLnSpc="1">
+                        <a:prstTxWarp prst="textNoShape">
+                          <a:avLst/>
+                        </a:prstTxWarp>
+                        <a:noAutofit/>
+                      </wps:bodyPr>
+                    </wps:wsp>
+                  </a:graphicData>
+                </a:graphic>
+                <wp14:sizeRelH relativeFrom="margin">
+                  <wp14:pctWidth>0</wp14:pctWidth>
+                </wp14:sizeRelH>
+                <wp14:sizeRelV relativeFrom="margin">
+                  <wp14:pctHeight>0</wp14:pctHeight>
+                </wp14:sizeRelV>
+              </wp:anchor>
+            </w:drawing>
+          </mc:Choice>
+          <mc:Fallback>
+            <w:pict>
+              <v:shape w14:anchorId="344AD6A3" id="_x0000_s1028" type="#_x0000_t202" style="position:absolute;margin-left:30.1pt;margin-top:36.35pt;width:390.6pt;height:278.4pt;z-index:251667456;visibility:visible;mso-wrap-style:square;mso-width-percent:0;mso-height-percent:0;mso-wrap-distance-left:9pt;mso-wrap-distance-top:0;mso-wrap-distance-right:9pt;mso-wrap-distance-bottom:0;mso-position-horizontal:absolute;mso-position-horizontal-relative:margin;mso-position-vertical:absolute;mso-position-vertical-relative:text;mso-width-percent:0;mso-height-percent:0;mso-width-relative:margin;mso-height-relative:margin;v-text-anchor:top" o:gfxdata="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" fillcolor="white [3201]" stroked="f" strokeweight=".5pt">
+                <v:textbox>
+                  <w:txbxContent>
+                    <w:p>
+                      <w:r>
+                        <w:rPr>
+                          <w:noProof/>
+                        </w:rPr>
+                        <w:drawing>
+                          <wp:inline distT="0" distB="0" distL="0" distR="0" wp14:anchorId="3AB3FD48" wp14:editId="1CE42A76">
+                            <wp:extent cx="4771390" cy="3413125"/>
+                            <wp:effectExtent l="0" t="0" r="0" b="0"/>
+                            <wp:docPr id="407640135" name="Imagem 8" descr="Uma imagem com captura de ecrã, círculo, texto, lua&#10;&#10;Descrição gerada automaticamente"/>
+                            <wp:cNvGraphicFramePr>
+                              <a:graphicFrameLocks xmlns:a="http://schemas.openxmlformats.org/drawingml/2006/main" noChangeAspect="1"/>
+                            </wp:cNvGraphicFramePr>
+                            <a:graphic xmlns:a="http://schemas.openxmlformats.org/drawingml/2006/main">
+                              <a:graphicData uri="http://schemas.openxmlformats.org/drawingml/2006/picture">
+                                <pic:pic xmlns:pic="http://schemas.openxmlformats.org/drawingml/2006/picture">
+                                  <pic:nvPicPr>
+                                    <pic:cNvPr id="407640135" name="Imagem 8" descr="Uma imagem com captura de ecrã, círculo, texto, lua&#10;&#10;Descrição gerada automaticamente"/>
+                                    <pic:cNvPicPr/>
+                                  </pic:nvPicPr>
+                                  <pic:blipFill>
+                                    <a:blip r:embed="rId11">
+                                      <a:extLst>
+                                        <a:ext uri="{28A0092B-C50C-407E-A947-70E740481C1C}">
+                                          <a14:useLocalDpi xmlns:a14="http://schemas.microsoft.com/office/drawing/2010/main" val="0"/>
+                                        </a:ext>
+                                      </a:extLst>
+                                    </a:blip>
+                                    <a:stretch>
+                                      <a:fillRect/>
+                                    </a:stretch>
+                                  </pic:blipFill>
+                                  <pic:spPr>
+                                    <a:xfrm>
+                                      <a:off x="0" y="0"/>
+                                      <a:ext cx="4771390" cy="3413125"/>
+                                    </a:xfrm>
+                                    <a:prstGeom prst="rect">
+                                      <a:avLst/>
+                                    </a:prstGeom>
+                                  </pic:spPr>
+                                </pic:pic>
+                              </a:graphicData>
+                            </a:graphic>
+                          </wp:inline>
+                        </w:drawing>
+                      </w:r>
+                    </w:p>
+                  </w:txbxContent>
+                </v:textbox>
+                <w10:wrap anchorx="margin"/>
+              </v:shape>
+            </w:pict>
+          </mc:Fallback>
+        </mc:AlternateContent>
+      </w:r>
+      <w:r>
+        <w:rPr>
+          <w:b/>
+          <w:bCs/>
+          <w:sz w:val="28"/>
+          <w:szCs w:val="28"/>
+        </w:rPr>
+        <w:t>Perfil</w:t>
+      </w:r>
+      <w:r>
+        <w:rPr>
+          <w:sz w:val="28"/>
+          <w:szCs w:val="28"/>
+        </w:rPr>
+        <w:t xml:space="preserve">: </w:t>
+      </w:r>
+      <w:r>
+        <w:rPr>
+          <w:i/>
+          <w:iCs/>
+          <w:sz w:val="28"/>
+          <w:szCs w:val="28"/>
+        </w:rPr>
+        <w:t>Professor</w:t>
+      </w:r>
+      <w:r>
+        <w:rPr>
+          <w:noProof/>
+        </w:rPr>
+        <w:t xml:space="preserve"> </w:t>
+      </w:r>
+      <w:r>
+        <w:br w:type="page"/>
+      </w:r>
+    </w:p>
+    <w:p>
+      <w:r>
+        <w:rPr>
+          <w:noProof/>
+        </w:rPr>
+        <mc:AlternateContent>
+          <mc:Choice Requires="wps">
+            <w:drawing>
+              <wp:anchor distT="0" distB="0" distL="114300" distR="114300" simplePos="0" relativeHeight="251669504" behindDoc="0" locked="0" layoutInCell="1" allowOverlap="1" wp14:anchorId="6E01224C" wp14:editId="5DD07B43">
+                <wp:simplePos x="0" y="0"/>
+                <wp:positionH relativeFrom="margin">
+                  <wp:posOffset>382270</wp:posOffset>
+                </wp:positionH>
+                <wp:positionV relativeFrom="paragraph">
+                  <wp:posOffset>461645</wp:posOffset>
+                </wp:positionV>
+                <wp:extent cx="4960620" cy="3535680"/>
+                <wp:effectExtent l="0" t="0" r="0" b="7620"/>
+                <wp:wrapNone/>
+                <wp:docPr id="651324099" name="Caixa de texto 6"/>
+                <wp:cNvGraphicFramePr/>
+                <a:graphic xmlns:a="http://schemas.openxmlformats.org/drawingml/2006/main">
+                  <a:graphicData uri="http://schemas.microsoft.com/office/word/2010/wordprocessingShape">
+                    <wps:wsp>
+                      <wps:cNvSpPr txBox="1"/>
+                      <wps:spPr>
+                        <a:xfrm>
+                          <a:off x="0" y="0"/>
+                          <a:ext cx="4960620" cy="3535680"/>
+                        </a:xfrm>
+                        <a:prstGeom prst="rect">
+                          <a:avLst/>
+                        </a:prstGeom>
+                        <a:solidFill>
+                          <a:schemeClr val="lt1"/>
+                        </a:solidFill>
+                        <a:ln w="6350">
+                          <a:noFill/>
+                        </a:ln>
+                      </wps:spPr>
+                      <wps:txbx>
+                        <w:txbxContent>
+                          <w:p>
+                            <w:r>
+                              <w:rPr>
+                                <w:noProof/>
+                              </w:rPr>
+                              <w:drawing>
+                                <wp:inline distT="0" distB="0" distL="0" distR="0" wp14:anchorId="507FC5D3" wp14:editId="7D936015">
+                                  <wp:extent cx="4709160" cy="3437890"/>
+                                  <wp:effectExtent l="0" t="0" r="0" b="0"/>
+                                  <wp:docPr id="577734006" name="Imagem 9" descr="Uma imagem com texto, captura de ecrã, círculo&#10;&#10;Descrição gerada automaticamente"/>
+                                  <wp:cNvGraphicFramePr>
+                                    <a:graphicFrameLocks xmlns:a="http://schemas.openxmlformats.org/drawingml/2006/main" noChangeAspect="1"/>
+                                  </wp:cNvGraphicFramePr>
+                                  <a:graphic xmlns:a="http://schemas.openxmlformats.org/drawingml/2006/main">
+                                    <a:graphicData uri="http://schemas.openxmlformats.org/drawingml/2006/picture">
+                                      <pic:pic xmlns:pic="http://schemas.openxmlformats.org/drawingml/2006/picture">
+                                        <pic:nvPicPr>
+                                          <pic:cNvPr id="577734006" name="Imagem 9" descr="Uma imagem com texto, captura de ecrã, círculo&#10;&#10;Descrição gerada automaticamente"/>
+                                          <pic:cNvPicPr/>
+                                        </pic:nvPicPr>
+                                        <pic:blipFill>
+                                          <a:blip r:embed="rId12">
+                                            <a:extLst>
+                                              <a:ext uri="{28A0092B-C50C-407E-A947-70E740481C1C}">
+                                                <a14:useLocalDpi xmlns:a14="http://schemas.microsoft.com/office/drawing/2010/main" val="0"/>
+                                              </a:ext>
+                                            </a:extLst>
+                                          </a:blip>
+                                          <a:stretch>
+                                            <a:fillRect/>
+                                          </a:stretch>
+                                        </pic:blipFill>
+                                        <pic:spPr>
+                                          <a:xfrm>
+                                            <a:off x="0" y="0"/>
+                                            <a:ext cx="4709160" cy="3437890"/>
+                                          </a:xfrm>
+                                          <a:prstGeom prst="rect">
+                                            <a:avLst/>
+                                          </a:prstGeom>
+                                        </pic:spPr>
+                                      </pic:pic>
+                                    </a:graphicData>
+                                  </a:graphic>
+                                </wp:inline>
+                              </w:drawing>
+                            </w:r>
+                          </w:p>
+                        </w:txbxContent>
+                      </wps:txbx>
+                      <wps:bodyPr rot="0" spcFirstLastPara="0" vertOverflow="overflow" horzOverflow="overflow" vert="horz" wrap="square" lIns="91440" tIns="45720" rIns="91440" bIns="45720" numCol="1" spcCol="0" rtlCol="0" fromWordArt="0" anchor="t" anchorCtr="0" forceAA="0" compatLnSpc="1">
+                        <a:prstTxWarp prst="textNoShape">
+                          <a:avLst/>
+                        </a:prstTxWarp>
+                        <a:noAutofit/>
+                      </wps:bodyPr>
+                    </wps:wsp>
+                  </a:graphicData>
+                </a:graphic>
+                <wp14:sizeRelH relativeFrom="margin">
+                  <wp14:pctWidth>0</wp14:pctWidth>
+                </wp14:sizeRelH>
+                <wp14:sizeRelV relativeFrom="margin">
+                  <wp14:pctHeight>0</wp14:pctHeight>
+                </wp14:sizeRelV>
+              </wp:anchor>
+            </w:drawing>
+          </mc:Choice>
+          <mc:Fallback>
+            <w:pict>
+              <v:shape w14:anchorId="6E01224C" id="_x0000_s1029" type="#_x0000_t202" style="position:absolute;margin-left:30.1pt;margin-top:36.35pt;width:390.6pt;height:278.4pt;z-index:251669504;visibility:visible;mso-wrap-style:square;mso-width-percent:0;mso-height-percent:0;mso-wrap-distance-left:9pt;mso-wrap-distance-top:0;mso-wrap-distance-right:9pt;mso-wrap-distance-bottom:0;mso-position-horizontal:absolute;mso-position-horizontal-relative:margin;mso-position-vertical:absolute;mso-position-vertical-relative:text;mso-width-percent:0;mso-height-percent:0;mso-width-relative:margin;mso-height-relative:margin;v-text-anchor:top" o:gfxdata="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" fillcolor="white [3201]" stroked="f" strokeweight=".5pt">
+                <v:textbox>
+                  <w:txbxContent>
+                    <w:p>
+                      <w:r>
+                        <w:rPr>
+                          <w:noProof/>
+                        </w:rPr>
+                        <w:drawing>
+                          <wp:inline distT="0" distB="0" distL="0" distR="0" wp14:anchorId="507FC5D3" wp14:editId="7D936015">
+                            <wp:extent cx="4709160" cy="3437890"/>
+                            <wp:effectExtent l="0" t="0" r="0" b="0"/>
+                            <wp:docPr id="577734006" name="Imagem 9" descr="Uma imagem com texto, captura de ecrã, círculo&#10;&#10;Descrição gerada automaticamente"/>
+                            <wp:cNvGraphicFramePr>
+                              <a:graphicFrameLocks xmlns:a="http://schemas.openxmlformats.org/drawingml/2006/main" noChangeAspect="1"/>
+                            </wp:cNvGraphicFramePr>
+                            <a:graphic xmlns:a="http://schemas.openxmlformats.org/drawingml/2006/main">
+                              <a:graphicData uri="http://schemas.openxmlformats.org/drawingml/2006/picture">
+                                <pic:pic xmlns:pic="http://schemas.openxmlformats.org/drawingml/2006/picture">
+                                  <pic:nvPicPr>
+                                    <pic:cNvPr id="577734006" name="Imagem 9" descr="Uma imagem com texto, captura de ecrã, círculo&#10;&#10;Descrição gerada automaticamente"/>
+                                    <pic:cNvPicPr/>
+                                  </pic:nvPicPr>
+                                  <pic:blipFill>
+                                    <a:blip r:embed="rId12">
+                                      <a:extLst>
+                                        <a:ext uri="{28A0092B-C50C-407E-A947-70E740481C1C}">
+                                          <a14:useLocalDpi xmlns:a14="http://schemas.microsoft.com/office/drawing/2010/main" val="0"/>
+                                        </a:ext>
+                                      </a:extLst>
+                                    </a:blip>
+                                    <a:stretch>
+                                      <a:fillRect/>
+                                    </a:stretch>
+                                  </pic:blipFill>
+                                  <pic:spPr>
+                                    <a:xfrm>
+                                      <a:off x="0" y="0"/>
+                                      <a:ext cx="4709160" cy="3437890"/>
+                                    </a:xfrm>
+                                    <a:prstGeom prst="rect">
+                                      <a:avLst/>
+                                    </a:prstGeom>
+                                  </pic:spPr>
+                                </pic:pic>
+                              </a:graphicData>
+                            </a:graphic>
+                          </wp:inline>
+                        </w:drawing>
+                      </w:r>
+                    </w:p>
+                  </w:txbxContent>
+                </v:textbox>
+                <w10:wrap anchorx="margin"/>
+              </v:shape>
+            </w:pict>
+          </mc:Fallback>
+        </mc:AlternateContent>
+      </w:r>
+      <w:r>
+        <w:rPr>
+          <w:b/>
+          <w:bCs/>
+          <w:sz w:val="28"/>
+          <w:szCs w:val="28"/>
+        </w:rPr>
+        <w:t>Perfil</w:t>
+      </w:r>
+      <w:r>
+        <w:rPr>
+          <w:sz w:val="28"/>
+          <w:szCs w:val="28"/>
+        </w:rPr>
+        <w:t xml:space="preserve">: </w:t>
+      </w:r>
+      <w:r>
+        <w:rPr>
+          <w:i/>
+          <w:iCs/>
+          <w:sz w:val="28"/>
+          <w:szCs w:val="28"/>
+        </w:rPr>
+        <w:t>Secretaria</w:t>
+      </w:r>
+      <w:r>
+        <w:rPr>
+          <w:noProof/>
+        </w:rPr>
+        <w:t xml:space="preserve"> </w:t>
+      </w:r>
+      <w:r>
+        <w:br w:type="page"/>
+      </w:r>
+    </w:p>
+    <w:p>
+      <w:pPr>
+        <w:pStyle w:val="Ttulo1"/>
         <w:spacing w:line="276" w:lineRule="auto"/>
       </w:pPr>
-      <w:bookmarkStart w:id="17" w:name="_Toc178509482"/>
+      <w:bookmarkStart w:id="18" w:name="_Toc178636622"/>
       <w:r>
         <w:t>ESPECIFICAÇÕES TÉCNICAS</w:t>
       </w:r>
-      <w:bookmarkEnd w:id="17"/>
+      <w:bookmarkEnd w:id="18"/>
     </w:p>
     <w:p>
       <w:pPr>
@@ -5792,14 +6386,14 @@
           <w:lang w:val="en-US"/>
         </w:rPr>
       </w:pPr>
-      <w:bookmarkStart w:id="18" w:name="_Toc178509483"/>
+      <w:bookmarkStart w:id="19" w:name="_Toc178636623"/>
       <w:r>
         <w:rPr>
           <w:lang w:val="en-US"/>
         </w:rPr>
         <w:t>O Web site (Front-End)</w:t>
       </w:r>
-      <w:bookmarkEnd w:id="18"/>
+      <w:bookmarkEnd w:id="19"/>
     </w:p>
     <w:p>
       <w:pPr>
@@ -5832,16 +6426,16 @@
           <w:szCs w:val="28"/>
         </w:rPr>
       </w:pPr>
-      <w:bookmarkStart w:id="19" w:name="_Toc177669271"/>
-      <w:bookmarkStart w:id="20" w:name="_Toc178509484"/>
+      <w:bookmarkStart w:id="20" w:name="_Toc177669271"/>
+      <w:bookmarkStart w:id="21" w:name="_Toc178636624"/>
       <w:r>
         <w:rPr>
           <w:rStyle w:val="Ttulo3Carter"/>
         </w:rPr>
         <w:t>HTML 5:</w:t>
       </w:r>
-      <w:bookmarkEnd w:id="19"/>
       <w:bookmarkEnd w:id="20"/>
+      <w:bookmarkEnd w:id="21"/>
       <w:r>
         <w:rPr>
           <w:sz w:val="28"/>
@@ -5864,16 +6458,16 @@
           <w:szCs w:val="28"/>
         </w:rPr>
       </w:pPr>
-      <w:bookmarkStart w:id="21" w:name="_Toc177669272"/>
-      <w:bookmarkStart w:id="22" w:name="_Toc178509485"/>
+      <w:bookmarkStart w:id="22" w:name="_Toc177669272"/>
+      <w:bookmarkStart w:id="23" w:name="_Toc178636625"/>
       <w:r>
         <w:rPr>
           <w:rStyle w:val="Ttulo3Carter"/>
         </w:rPr>
         <w:t>CSS 3:</w:t>
       </w:r>
-      <w:bookmarkEnd w:id="21"/>
       <w:bookmarkEnd w:id="22"/>
+      <w:bookmarkEnd w:id="23"/>
       <w:r>
         <w:rPr>
           <w:sz w:val="28"/>
@@ -5896,16 +6490,16 @@
           <w:szCs w:val="28"/>
         </w:rPr>
       </w:pPr>
-      <w:bookmarkStart w:id="23" w:name="_Toc177669273"/>
-      <w:bookmarkStart w:id="24" w:name="_Toc178509486"/>
+      <w:bookmarkStart w:id="24" w:name="_Toc177669273"/>
+      <w:bookmarkStart w:id="25" w:name="_Toc178636626"/>
       <w:r>
         <w:rPr>
           <w:rStyle w:val="Ttulo3Carter"/>
         </w:rPr>
         <w:t>JavaScript:</w:t>
       </w:r>
-      <w:bookmarkEnd w:id="23"/>
       <w:bookmarkEnd w:id="24"/>
+      <w:bookmarkEnd w:id="25"/>
       <w:r>
         <w:rPr>
           <w:sz w:val="28"/>
@@ -6004,14 +6598,14 @@
           <w:lang w:val="en-US"/>
         </w:rPr>
       </w:pPr>
-      <w:bookmarkStart w:id="25" w:name="_Toc178509487"/>
+      <w:bookmarkStart w:id="26" w:name="_Toc178636627"/>
       <w:r>
         <w:rPr>
           <w:lang w:val="en-US"/>
         </w:rPr>
         <w:t>O servidor Web (Back-End)</w:t>
       </w:r>
-      <w:bookmarkEnd w:id="25"/>
+      <w:bookmarkEnd w:id="26"/>
     </w:p>
     <w:p>
       <w:pPr>
@@ -6243,11 +6837,11 @@
           <w:sz w:val="32"/>
         </w:rPr>
       </w:pPr>
-      <w:bookmarkStart w:id="26" w:name="_Toc178509488"/>
+      <w:bookmarkStart w:id="27" w:name="_Toc178636628"/>
       <w:r>
         <w:t>Base de Dados</w:t>
       </w:r>
-      <w:bookmarkEnd w:id="26"/>
+      <w:bookmarkEnd w:id="27"/>
     </w:p>
     <w:p>
       <w:pPr>
@@ -6291,11 +6885,11 @@
         <w:pStyle w:val="Ttulo1"/>
         <w:spacing w:line="276" w:lineRule="auto"/>
       </w:pPr>
-      <w:bookmarkStart w:id="27" w:name="_Toc178509489"/>
+      <w:bookmarkStart w:id="28" w:name="_Toc178636629"/>
       <w:r>
         <w:t>ENGENHARIA DE SOFTWARE</w:t>
       </w:r>
-      <w:bookmarkEnd w:id="27"/>
+      <w:bookmarkEnd w:id="28"/>
     </w:p>
     <w:p>
       <w:pPr>
@@ -7669,7 +8263,7 @@
                                           <pic:cNvPicPr/>
                                         </pic:nvPicPr>
                                         <pic:blipFill>
-                                          <a:blip r:embed="rId10"/>
+                                          <a:blip r:embed="rId13"/>
                                           <a:stretch>
                                             <a:fillRect/>
                                           </a:stretch>
@@ -7712,7 +8306,7 @@
           </mc:Choice>
           <mc:Fallback>
             <w:pict>
-              <v:shape w14:anchorId="38B7FA13" id="_x0000_s1027" type="#_x0000_t202" style="position:absolute;margin-left:0;margin-top:16.45pt;width:500.05pt;height:430.5pt;z-index:251662336;visibility:visible;mso-wrap-style:square;mso-width-percent:0;mso-height-percent:0;mso-wrap-distance-left:9pt;mso-wrap-distance-top:0;mso-wrap-distance-right:9pt;mso-wrap-distance-bottom:0;mso-position-horizontal:center;mso-position-horizontal-relative:margin;mso-position-vertical:absolute;mso-position-vertical-relative:text;mso-width-percent:0;mso-height-percent:0;mso-width-relative:margin;mso-height-relative:margin;v-text-anchor:top" o:gfxdata="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" fillcolor="white [3201]" strokecolor="white [3212]" strokeweight=".5pt">
+              <v:shape w14:anchorId="38B7FA13" id="_x0000_s1030" type="#_x0000_t202" style="position:absolute;margin-left:0;margin-top:16.45pt;width:500.05pt;height:430.5pt;z-index:251662336;visibility:visible;mso-wrap-style:square;mso-width-percent:0;mso-height-percent:0;mso-wrap-distance-left:9pt;mso-wrap-distance-top:0;mso-wrap-distance-right:9pt;mso-wrap-distance-bottom:0;mso-position-horizontal:center;mso-position-horizontal-relative:margin;mso-position-vertical:absolute;mso-position-vertical-relative:text;mso-width-percent:0;mso-height-percent:0;mso-width-relative:margin;mso-height-relative:margin;v-text-anchor:top" o:gfxdata="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" fillcolor="white [3201]" strokecolor="white [3212]" strokeweight=".5pt">
                 <v:textbox>
                   <w:txbxContent>
                     <w:p>
@@ -7739,7 +8333,7 @@
                                     <pic:cNvPicPr/>
                                   </pic:nvPicPr>
                                   <pic:blipFill>
-                                    <a:blip r:embed="rId10"/>
+                                    <a:blip r:embed="rId13"/>
                                     <a:stretch>
                                       <a:fillRect/>
                                     </a:stretch>
@@ -7848,7 +8442,7 @@
           </mc:Choice>
           <mc:Fallback>
             <w:pict>
-              <v:shape w14:anchorId="5EE7C0D8" id="Caixa de texto 4" o:spid="_x0000_s1028" type="#_x0000_t202" style="position:absolute;left:0;text-align:left;margin-left:51.05pt;margin-top:442.75pt;width:341.25pt;height:24.75pt;z-index:251664384;visibility:visible;mso-wrap-style:square;mso-width-percent:0;mso-height-percent:0;mso-wrap-distance-left:9pt;mso-wrap-distance-top:0;mso-wrap-distance-right:9pt;mso-wrap-distance-bottom:0;mso-position-horizontal:absolute;mso-position-horizontal-relative:margin;mso-position-vertical:absolute;mso-position-vertical-relative:text;mso-width-percent:0;mso-height-percent:0;mso-width-relative:margin;mso-height-relative:margin;v-text-anchor:top" o:gfxdata="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" fillcolor="white [3201]" stroked="f" strokeweight=".5pt">
+              <v:shape w14:anchorId="5EE7C0D8" id="Caixa de texto 4" o:spid="_x0000_s1031" type="#_x0000_t202" style="position:absolute;left:0;text-align:left;margin-left:51.05pt;margin-top:442.75pt;width:341.25pt;height:24.75pt;z-index:251664384;visibility:visible;mso-wrap-style:square;mso-width-percent:0;mso-height-percent:0;mso-wrap-distance-left:9pt;mso-wrap-distance-top:0;mso-wrap-distance-right:9pt;mso-wrap-distance-bottom:0;mso-position-horizontal:absolute;mso-position-horizontal-relative:margin;mso-position-vertical:absolute;mso-position-vertical-relative:text;mso-width-percent:0;mso-height-percent:0;mso-width-relative:margin;mso-height-relative:margin;v-text-anchor:top" o:gfxdata="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" fillcolor="white [3201]" stroked="f" strokeweight=".5pt">
                 <v:textbox>
                   <w:txbxContent>
                     <w:p>
@@ -7879,11 +8473,11 @@
       <w:pPr>
         <w:pStyle w:val="Ttulo1"/>
       </w:pPr>
-      <w:bookmarkStart w:id="28" w:name="_Toc178509490"/>
+      <w:bookmarkStart w:id="29" w:name="_Toc178636630"/>
       <w:r>
         <w:t>SISTEMAS DISTRIBUÍDOS</w:t>
       </w:r>
-      <w:bookmarkEnd w:id="28"/>
+      <w:bookmarkEnd w:id="29"/>
     </w:p>
     <w:p>
       <w:pPr>
@@ -8038,7 +8632,7 @@
                                           <pic:cNvPicPr/>
                                         </pic:nvPicPr>
                                         <pic:blipFill>
-                                          <a:blip r:embed="rId11">
+                                          <a:blip r:embed="rId14">
                                             <a:extLst>
                                               <a:ext uri="{28A0092B-C50C-407E-A947-70E740481C1C}">
                                                 <a14:useLocalDpi xmlns:a14="http://schemas.microsoft.com/office/drawing/2010/main" val="0"/>
@@ -8087,7 +8681,7 @@
           </mc:Choice>
           <mc:Fallback>
             <w:pict>
-              <v:shape w14:anchorId="53993C91" id="Caixa de texto 2" o:spid="_x0000_s1029" type="#_x0000_t202" style="position:absolute;margin-left:-18.35pt;margin-top:25.7pt;width:469.35pt;height:312.65pt;z-index:251660288;visibility:visible;mso-wrap-style:square;mso-width-percent:0;mso-height-percent:0;mso-wrap-distance-left:9pt;mso-wrap-distance-top:0;mso-wrap-distance-right:9pt;mso-wrap-distance-bottom:0;mso-position-horizontal:absolute;mso-position-horizontal-relative:text;mso-position-vertical:absolute;mso-position-vertical-relative:text;mso-width-percent:0;mso-height-percent:0;mso-width-relative:margin;mso-height-relative:margin;v-text-anchor:top" o:gfxdata="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" fillcolor="white [3201]" stroked="f" strokeweight=".5pt">
+              <v:shape w14:anchorId="53993C91" id="Caixa de texto 2" o:spid="_x0000_s1032" type="#_x0000_t202" style="position:absolute;margin-left:-18.35pt;margin-top:25.7pt;width:469.35pt;height:312.65pt;z-index:251660288;visibility:visible;mso-wrap-style:square;mso-width-percent:0;mso-height-percent:0;mso-wrap-distance-left:9pt;mso-wrap-distance-top:0;mso-wrap-distance-right:9pt;mso-wrap-distance-bottom:0;mso-position-horizontal:absolute;mso-position-horizontal-relative:text;mso-position-vertical:absolute;mso-position-vertical-relative:text;mso-width-percent:0;mso-height-percent:0;mso-width-relative:margin;mso-height-relative:margin;v-text-anchor:top" o:gfxdata="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" fillcolor="white [3201]" stroked="f" strokeweight=".5pt">
                 <v:textbox>
                   <w:txbxContent>
                     <w:p>
@@ -8111,7 +8705,7 @@
                                     <pic:cNvPicPr/>
                                   </pic:nvPicPr>
                                   <pic:blipFill>
-                                    <a:blip r:embed="rId11">
+                                    <a:blip r:embed="rId14">
                                       <a:extLst>
                                         <a:ext uri="{28A0092B-C50C-407E-A947-70E740481C1C}">
                                           <a14:useLocalDpi xmlns:a14="http://schemas.microsoft.com/office/drawing/2010/main" val="0"/>
@@ -8241,7 +8835,7 @@
           </mc:Choice>
           <mc:Fallback>
             <w:pict>
-              <v:shape w14:anchorId="51DDC641" id="_x0000_s1030" type="#_x0000_t202" style="position:absolute;margin-left:64.95pt;margin-top:1.2pt;width:341.25pt;height:24.75pt;z-index:251661312;visibility:visible;mso-wrap-style:square;mso-width-percent:0;mso-height-percent:0;mso-wrap-distance-left:9pt;mso-wrap-distance-top:0;mso-wrap-distance-right:9pt;mso-wrap-distance-bottom:0;mso-position-horizontal:absolute;mso-position-horizontal-relative:margin;mso-position-vertical:absolute;mso-position-vertical-relative:text;mso-width-percent:0;mso-height-percent:0;mso-width-relative:margin;mso-height-relative:margin;v-text-anchor:top" o:gfxdata="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" fillcolor="white [3201]" stroked="f" strokeweight=".5pt">
+              <v:shape w14:anchorId="51DDC641" id="_x0000_s1033" type="#_x0000_t202" style="position:absolute;margin-left:64.95pt;margin-top:1.2pt;width:341.25pt;height:24.75pt;z-index:251661312;visibility:visible;mso-wrap-style:square;mso-width-percent:0;mso-height-percent:0;mso-wrap-distance-left:9pt;mso-wrap-distance-top:0;mso-wrap-distance-right:9pt;mso-wrap-distance-bottom:0;mso-position-horizontal:absolute;mso-position-horizontal-relative:margin;mso-position-vertical:absolute;mso-position-vertical-relative:text;mso-width-percent:0;mso-height-percent:0;mso-width-relative:margin;mso-height-relative:margin;v-text-anchor:top" o:gfxdata="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" fillcolor="white [3201]" stroked="f" strokeweight=".5pt">
                 <v:textbox>
                   <w:txbxContent>
                     <w:p>
@@ -9285,7 +9879,7 @@
       <w:pPr>
         <w:pStyle w:val="Ttulo1"/>
       </w:pPr>
-      <w:bookmarkStart w:id="29" w:name="_Toc178509491"/>
+      <w:bookmarkStart w:id="30" w:name="_Toc178636631"/>
       <w:r>
         <w:t>INTELIG</w:t>
       </w:r>
@@ -9295,7 +9889,7 @@
       <w:r>
         <w:t>NCIA ARTIFICIAL</w:t>
       </w:r>
-      <w:bookmarkEnd w:id="29"/>
+      <w:bookmarkEnd w:id="30"/>
     </w:p>
     <w:p>
       <w:pPr>
@@ -9427,7 +10021,7 @@
       </w:pPr>
     </w:p>
     <w:sectPr>
-      <w:footerReference w:type="default" r:id="rId12"/>
+      <w:footerReference w:type="default" r:id="rId15"/>
       <w:pgSz w:w="11906" w:h="16838"/>
       <w:pgMar w:top="1417" w:right="1701" w:bottom="1417" w:left="1701" w:header="708" w:footer="708" w:gutter="0"/>
       <w:pgNumType w:start="3"/>

</xml_diff>